<commit_message>
them bao cao word
</commit_message>
<xml_diff>
--- a/Bao_cao.docx
+++ b/Bao_cao.docx
@@ -1,6 +1,6 @@
 
 <file path=word/document.xml><?xml version="1.0" encoding="utf-8"?>
-<w:document xmlns:wpc="http://schemas.microsoft.com/office/word/2010/wordprocessingCanvas" xmlns:cx="http://schemas.microsoft.com/office/drawing/2014/chartex" xmlns:cx1="http://schemas.microsoft.com/office/drawing/2015/9/8/chartex" xmlns:cx2="http://schemas.microsoft.com/office/drawing/2015/10/21/chartex" xmlns:cx3="http://schemas.microsoft.com/office/drawing/2016/5/9/chartex" xmlns:cx4="http://schemas.microsoft.com/office/drawing/2016/5/10/chartex" xmlns:cx5="http://schemas.microsoft.com/office/drawing/2016/5/11/chartex" xmlns:cx6="http://schemas.microsoft.com/office/drawing/2016/5/12/chartex" xmlns:cx7="http://schemas.microsoft.com/office/drawing/2016/5/13/chartex" xmlns:cx8="http://schemas.microsoft.com/office/drawing/2016/5/14/chartex" xmlns:mc="http://schemas.openxmlformats.org/markup-compatibility/2006" xmlns:aink="http://schemas.microsoft.com/office/drawing/2016/ink" xmlns:am3d="http://schemas.microsoft.com/office/drawing/2017/model3d" xmlns:o="urn:schemas-microsoft-com:office:office" xmlns:r="http://schemas.openxmlformats.org/officeDocument/2006/relationships" xmlns:m="http://schemas.openxmlformats.org/officeDocument/2006/math" xmlns:v="urn:schemas-microsoft-com:vml" xmlns:wp14="http://schemas.microsoft.com/office/word/2010/wordprocessingDrawing" xmlns:wp="http://schemas.openxmlformats.org/drawingml/2006/wordprocessingDrawing" xmlns:w10="urn:schemas-microsoft-com:office:word" xmlns:w="http://schemas.openxmlformats.org/wordprocessingml/2006/main" xmlns:w14="http://schemas.microsoft.com/office/word/2010/wordml" xmlns:w15="http://schemas.microsoft.com/office/word/2012/wordml" xmlns:w16cex="http://schemas.microsoft.com/office/word/2018/wordml/cex" xmlns:w16cid="http://schemas.microsoft.com/office/word/2016/wordml/cid" xmlns:w16="http://schemas.microsoft.com/office/word/2018/wordml" xmlns:w16se="http://schemas.microsoft.com/office/word/2015/wordml/symex" xmlns:wpg="http://schemas.microsoft.com/office/word/2010/wordprocessingGroup" xmlns:wpi="http://schemas.microsoft.com/office/word/2010/wordprocessingInk" xmlns:wne="http://schemas.microsoft.com/office/word/2006/wordml" xmlns:wps="http://schemas.microsoft.com/office/word/2010/wordprocessingShape" mc:Ignorable="w14 w15 w16se w16cid w16 w16cex wp14">
+<w:document xmlns:wpc="http://schemas.microsoft.com/office/word/2010/wordprocessingCanvas" xmlns:cx="http://schemas.microsoft.com/office/drawing/2014/chartex" xmlns:mc="http://schemas.openxmlformats.org/markup-compatibility/2006" xmlns:o="urn:schemas-microsoft-com:office:office" xmlns:r="http://schemas.openxmlformats.org/officeDocument/2006/relationships" xmlns:m="http://schemas.openxmlformats.org/officeDocument/2006/math" xmlns:v="urn:schemas-microsoft-com:vml" xmlns:wp14="http://schemas.microsoft.com/office/word/2010/wordprocessingDrawing" xmlns:wp="http://schemas.openxmlformats.org/drawingml/2006/wordprocessingDrawing" xmlns:w10="urn:schemas-microsoft-com:office:word" xmlns:w="http://schemas.openxmlformats.org/wordprocessingml/2006/main" xmlns:w14="http://schemas.microsoft.com/office/word/2010/wordml" xmlns:w15="http://schemas.microsoft.com/office/word/2012/wordml" xmlns:w16se="http://schemas.microsoft.com/office/word/2015/wordml/symex" xmlns:wpg="http://schemas.microsoft.com/office/word/2010/wordprocessingGroup" xmlns:wpi="http://schemas.microsoft.com/office/word/2010/wordprocessingInk" xmlns:wne="http://schemas.microsoft.com/office/word/2006/wordml" xmlns:wps="http://schemas.microsoft.com/office/word/2010/wordprocessingShape" mc:Ignorable="w14 w15 w16se wp14">
   <w:body>
     <w:p>
       <w:pPr>
@@ -57,6 +57,7 @@
       <w:r>
         <w:rPr>
           <w:noProof/>
+          <w:lang w:eastAsia="ja-JP"/>
         </w:rPr>
         <w:drawing>
           <wp:inline distT="0" distB="0" distL="0" distR="0" wp14:anchorId="508966E9" wp14:editId="423DE3B8">
@@ -1624,7 +1625,6 @@
         <w:jc w:val="both"/>
       </w:pPr>
       <w:r>
-        <w:lastRenderedPageBreak/>
         <w:t>Cập nhật thông tin cá nhân, thông tin giao hàng, thông tin thanh toán.</w:t>
       </w:r>
     </w:p>
@@ -1646,6 +1646,7 @@
           <w:b/>
           <w:bCs/>
         </w:rPr>
+        <w:lastRenderedPageBreak/>
         <w:t>Phần quản trị</w:t>
       </w:r>
       <w:r>
@@ -2005,6 +2006,7 @@
       <w:r>
         <w:rPr>
           <w:noProof/>
+          <w:lang w:eastAsia="ja-JP"/>
         </w:rPr>
         <w:drawing>
           <wp:inline distT="0" distB="0" distL="0" distR="0" wp14:anchorId="4F966844" wp14:editId="159CDB6D">
@@ -2210,6 +2212,7 @@
       <w:r>
         <w:rPr>
           <w:noProof/>
+          <w:lang w:eastAsia="ja-JP"/>
         </w:rPr>
         <w:drawing>
           <wp:inline distT="0" distB="0" distL="0" distR="0" wp14:anchorId="19D2ACA6" wp14:editId="7AE030DE">
@@ -2283,6 +2286,7 @@
       <w:r>
         <w:rPr>
           <w:noProof/>
+          <w:lang w:eastAsia="ja-JP"/>
         </w:rPr>
         <w:drawing>
           <wp:inline distT="0" distB="0" distL="0" distR="0" wp14:anchorId="433D86E7" wp14:editId="44C6BE9D">
@@ -2396,6 +2400,7 @@
       <w:r>
         <w:rPr>
           <w:noProof/>
+          <w:lang w:eastAsia="ja-JP"/>
         </w:rPr>
         <w:drawing>
           <wp:inline distT="0" distB="0" distL="0" distR="0" wp14:anchorId="21567222" wp14:editId="6F5BE807">
@@ -2470,6 +2475,7 @@
       <w:r>
         <w:rPr>
           <w:noProof/>
+          <w:lang w:eastAsia="ja-JP"/>
         </w:rPr>
         <w:drawing>
           <wp:inline distT="0" distB="0" distL="0" distR="0" wp14:anchorId="3F98CB95" wp14:editId="7B596380">
@@ -2567,6 +2573,7 @@
       <w:r>
         <w:rPr>
           <w:noProof/>
+          <w:lang w:eastAsia="ja-JP"/>
         </w:rPr>
         <w:drawing>
           <wp:inline distT="0" distB="0" distL="0" distR="0" wp14:anchorId="1BF32754" wp14:editId="15B46EAF">
@@ -2641,6 +2648,7 @@
       <w:r>
         <w:rPr>
           <w:noProof/>
+          <w:lang w:eastAsia="ja-JP"/>
         </w:rPr>
         <w:drawing>
           <wp:inline distT="0" distB="0" distL="0" distR="0" wp14:anchorId="048A45BF" wp14:editId="47A266B6">
@@ -2727,6 +2735,66 @@
     </w:p>
     <w:p>
       <w:pPr>
+        <w:spacing w:line="360" w:lineRule="auto"/>
+        <w:rPr>
+          <w:rFonts w:cs="Times New Roman"/>
+          <w:iCs/>
+          <w:szCs w:val="28"/>
+        </w:rPr>
+      </w:pPr>
+      <w:r>
+        <w:rPr>
+          <w:rFonts w:cs="Times New Roman"/>
+          <w:iCs/>
+          <w:noProof/>
+          <w:szCs w:val="28"/>
+          <w:lang w:eastAsia="ja-JP"/>
+        </w:rPr>
+        <w:drawing>
+          <wp:inline distT="0" distB="0" distL="0" distR="0" wp14:anchorId="1263ADD0" wp14:editId="50870E95">
+            <wp:extent cx="5733415" cy="748030"/>
+            <wp:effectExtent l="0" t="0" r="635" b="0"/>
+            <wp:docPr id="16" name="Picture 16"/>
+            <wp:cNvGraphicFramePr>
+              <a:graphicFrameLocks xmlns:a="http://schemas.openxmlformats.org/drawingml/2006/main" noChangeAspect="1"/>
+            </wp:cNvGraphicFramePr>
+            <a:graphic xmlns:a="http://schemas.openxmlformats.org/drawingml/2006/main">
+              <a:graphicData uri="http://schemas.openxmlformats.org/drawingml/2006/picture">
+                <pic:pic xmlns:pic="http://schemas.openxmlformats.org/drawingml/2006/picture">
+                  <pic:nvPicPr>
+                    <pic:cNvPr id="16" name="4.PNG"/>
+                    <pic:cNvPicPr/>
+                  </pic:nvPicPr>
+                  <pic:blipFill>
+                    <a:blip r:embed="rId16">
+                      <a:extLst>
+                        <a:ext uri="{28A0092B-C50C-407E-A947-70E740481C1C}">
+                          <a14:useLocalDpi xmlns:a14="http://schemas.microsoft.com/office/drawing/2010/main" val="0"/>
+                        </a:ext>
+                      </a:extLst>
+                    </a:blip>
+                    <a:stretch>
+                      <a:fillRect/>
+                    </a:stretch>
+                  </pic:blipFill>
+                  <pic:spPr>
+                    <a:xfrm>
+                      <a:off x="0" y="0"/>
+                      <a:ext cx="5733415" cy="748030"/>
+                    </a:xfrm>
+                    <a:prstGeom prst="rect">
+                      <a:avLst/>
+                    </a:prstGeom>
+                  </pic:spPr>
+                </pic:pic>
+              </a:graphicData>
+            </a:graphic>
+          </wp:inline>
+        </w:drawing>
+      </w:r>
+    </w:p>
+    <w:p>
+      <w:pPr>
         <w:pStyle w:val="ListParagraph"/>
         <w:numPr>
           <w:ilvl w:val="1"/>
@@ -2751,6 +2819,78 @@
     <w:p>
       <w:pPr>
         <w:pStyle w:val="ListParagraph"/>
+        <w:spacing w:line="360" w:lineRule="auto"/>
+        <w:ind w:left="1800"/>
+        <w:rPr>
+          <w:rFonts w:cs="Times New Roman"/>
+          <w:iCs/>
+          <w:szCs w:val="28"/>
+          <w:lang w:val="vi-VN"/>
+        </w:rPr>
+      </w:pPr>
+      <w:r>
+        <w:rPr>
+          <w:rFonts w:cs="Times New Roman"/>
+          <w:iCs/>
+          <w:szCs w:val="28"/>
+          <w:lang w:val="vi-VN"/>
+        </w:rPr>
+        <w:t xml:space="preserve">             </w:t>
+      </w:r>
+      <w:r>
+        <w:rPr>
+          <w:rFonts w:cs="Times New Roman"/>
+          <w:iCs/>
+          <w:noProof/>
+          <w:szCs w:val="28"/>
+          <w:lang w:eastAsia="ja-JP"/>
+        </w:rPr>
+        <w:drawing>
+          <wp:inline distT="0" distB="0" distL="0" distR="0" wp14:anchorId="00C61E55" wp14:editId="62E51BA7">
+            <wp:extent cx="1175657" cy="2812868"/>
+            <wp:effectExtent l="0" t="0" r="5715" b="6985"/>
+            <wp:docPr id="17" name="Picture 17"/>
+            <wp:cNvGraphicFramePr>
+              <a:graphicFrameLocks xmlns:a="http://schemas.openxmlformats.org/drawingml/2006/main" noChangeAspect="1"/>
+            </wp:cNvGraphicFramePr>
+            <a:graphic xmlns:a="http://schemas.openxmlformats.org/drawingml/2006/main">
+              <a:graphicData uri="http://schemas.openxmlformats.org/drawingml/2006/picture">
+                <pic:pic xmlns:pic="http://schemas.openxmlformats.org/drawingml/2006/picture">
+                  <pic:nvPicPr>
+                    <pic:cNvPr id="17" name="5.PNG"/>
+                    <pic:cNvPicPr/>
+                  </pic:nvPicPr>
+                  <pic:blipFill>
+                    <a:blip r:embed="rId17">
+                      <a:extLst>
+                        <a:ext uri="{28A0092B-C50C-407E-A947-70E740481C1C}">
+                          <a14:useLocalDpi xmlns:a14="http://schemas.microsoft.com/office/drawing/2010/main" val="0"/>
+                        </a:ext>
+                      </a:extLst>
+                    </a:blip>
+                    <a:stretch>
+                      <a:fillRect/>
+                    </a:stretch>
+                  </pic:blipFill>
+                  <pic:spPr>
+                    <a:xfrm>
+                      <a:off x="0" y="0"/>
+                      <a:ext cx="1181141" cy="2825990"/>
+                    </a:xfrm>
+                    <a:prstGeom prst="rect">
+                      <a:avLst/>
+                    </a:prstGeom>
+                  </pic:spPr>
+                </pic:pic>
+              </a:graphicData>
+            </a:graphic>
+          </wp:inline>
+        </w:drawing>
+      </w:r>
+    </w:p>
+    <w:p>
+      <w:pPr>
+        <w:pStyle w:val="ListParagraph"/>
         <w:numPr>
           <w:ilvl w:val="2"/>
           <w:numId w:val="24"/>
@@ -2768,6 +2908,7 @@
           <w:iCs/>
           <w:szCs w:val="28"/>
         </w:rPr>
+        <w:lastRenderedPageBreak/>
         <w:t xml:space="preserve">Bảng </w:t>
       </w:r>
       <w:r>
@@ -2820,6 +2961,66 @@
     </w:p>
     <w:p>
       <w:pPr>
+        <w:spacing w:line="360" w:lineRule="auto"/>
+        <w:rPr>
+          <w:rFonts w:cs="Times New Roman"/>
+          <w:iCs/>
+          <w:szCs w:val="28"/>
+        </w:rPr>
+      </w:pPr>
+      <w:r>
+        <w:rPr>
+          <w:rFonts w:cs="Times New Roman"/>
+          <w:iCs/>
+          <w:noProof/>
+          <w:szCs w:val="28"/>
+          <w:lang w:eastAsia="ja-JP"/>
+        </w:rPr>
+        <w:drawing>
+          <wp:inline distT="0" distB="0" distL="0" distR="0" wp14:anchorId="2B72468F" wp14:editId="7C0F6421">
+            <wp:extent cx="6081681" cy="854110"/>
+            <wp:effectExtent l="0" t="0" r="0" b="3175"/>
+            <wp:docPr id="18" name="Picture 18"/>
+            <wp:cNvGraphicFramePr>
+              <a:graphicFrameLocks xmlns:a="http://schemas.openxmlformats.org/drawingml/2006/main" noChangeAspect="1"/>
+            </wp:cNvGraphicFramePr>
+            <a:graphic xmlns:a="http://schemas.openxmlformats.org/drawingml/2006/main">
+              <a:graphicData uri="http://schemas.openxmlformats.org/drawingml/2006/picture">
+                <pic:pic xmlns:pic="http://schemas.openxmlformats.org/drawingml/2006/picture">
+                  <pic:nvPicPr>
+                    <pic:cNvPr id="18" name="6.PNG"/>
+                    <pic:cNvPicPr/>
+                  </pic:nvPicPr>
+                  <pic:blipFill>
+                    <a:blip r:embed="rId18">
+                      <a:extLst>
+                        <a:ext uri="{28A0092B-C50C-407E-A947-70E740481C1C}">
+                          <a14:useLocalDpi xmlns:a14="http://schemas.microsoft.com/office/drawing/2010/main" val="0"/>
+                        </a:ext>
+                      </a:extLst>
+                    </a:blip>
+                    <a:stretch>
+                      <a:fillRect/>
+                    </a:stretch>
+                  </pic:blipFill>
+                  <pic:spPr>
+                    <a:xfrm>
+                      <a:off x="0" y="0"/>
+                      <a:ext cx="6158951" cy="864962"/>
+                    </a:xfrm>
+                    <a:prstGeom prst="rect">
+                      <a:avLst/>
+                    </a:prstGeom>
+                  </pic:spPr>
+                </pic:pic>
+              </a:graphicData>
+            </a:graphic>
+          </wp:inline>
+        </w:drawing>
+      </w:r>
+    </w:p>
+    <w:p>
+      <w:pPr>
         <w:pStyle w:val="ListParagraph"/>
         <w:numPr>
           <w:ilvl w:val="1"/>
@@ -2844,6 +3045,104 @@
     <w:p>
       <w:pPr>
         <w:pStyle w:val="ListParagraph"/>
+        <w:spacing w:line="360" w:lineRule="auto"/>
+        <w:ind w:left="1800"/>
+        <w:rPr>
+          <w:rFonts w:cs="Times New Roman"/>
+          <w:iCs/>
+          <w:szCs w:val="28"/>
+          <w:lang w:val="vi-VN"/>
+        </w:rPr>
+      </w:pPr>
+      <w:r>
+        <w:rPr>
+          <w:rFonts w:cs="Times New Roman"/>
+          <w:iCs/>
+          <w:szCs w:val="28"/>
+          <w:lang w:val="vi-VN"/>
+        </w:rPr>
+        <w:t xml:space="preserve">             </w:t>
+      </w:r>
+      <w:r>
+        <w:rPr>
+          <w:rFonts w:cs="Times New Roman"/>
+          <w:iCs/>
+          <w:noProof/>
+          <w:szCs w:val="28"/>
+          <w:lang w:eastAsia="ja-JP"/>
+        </w:rPr>
+        <w:drawing>
+          <wp:inline distT="0" distB="0" distL="0" distR="0" wp14:anchorId="5F104CE8" wp14:editId="28AE9F00">
+            <wp:extent cx="2781688" cy="2067213"/>
+            <wp:effectExtent l="0" t="0" r="0" b="9525"/>
+            <wp:docPr id="19" name="Picture 19"/>
+            <wp:cNvGraphicFramePr>
+              <a:graphicFrameLocks xmlns:a="http://schemas.openxmlformats.org/drawingml/2006/main" noChangeAspect="1"/>
+            </wp:cNvGraphicFramePr>
+            <a:graphic xmlns:a="http://schemas.openxmlformats.org/drawingml/2006/main">
+              <a:graphicData uri="http://schemas.openxmlformats.org/drawingml/2006/picture">
+                <pic:pic xmlns:pic="http://schemas.openxmlformats.org/drawingml/2006/picture">
+                  <pic:nvPicPr>
+                    <pic:cNvPr id="19" name="7.PNG"/>
+                    <pic:cNvPicPr/>
+                  </pic:nvPicPr>
+                  <pic:blipFill>
+                    <a:blip r:embed="rId19">
+                      <a:extLst>
+                        <a:ext uri="{28A0092B-C50C-407E-A947-70E740481C1C}">
+                          <a14:useLocalDpi xmlns:a14="http://schemas.microsoft.com/office/drawing/2010/main" val="0"/>
+                        </a:ext>
+                      </a:extLst>
+                    </a:blip>
+                    <a:stretch>
+                      <a:fillRect/>
+                    </a:stretch>
+                  </pic:blipFill>
+                  <pic:spPr>
+                    <a:xfrm>
+                      <a:off x="0" y="0"/>
+                      <a:ext cx="2781688" cy="2067213"/>
+                    </a:xfrm>
+                    <a:prstGeom prst="rect">
+                      <a:avLst/>
+                    </a:prstGeom>
+                  </pic:spPr>
+                </pic:pic>
+              </a:graphicData>
+            </a:graphic>
+          </wp:inline>
+        </w:drawing>
+      </w:r>
+    </w:p>
+    <w:p>
+      <w:pPr>
+        <w:pStyle w:val="ListParagraph"/>
+        <w:spacing w:line="360" w:lineRule="auto"/>
+        <w:ind w:left="1800"/>
+        <w:rPr>
+          <w:rFonts w:cs="Times New Roman"/>
+          <w:iCs/>
+          <w:szCs w:val="28"/>
+          <w:lang w:val="vi-VN"/>
+        </w:rPr>
+      </w:pPr>
+    </w:p>
+    <w:p>
+      <w:pPr>
+        <w:pStyle w:val="ListParagraph"/>
+        <w:spacing w:line="360" w:lineRule="auto"/>
+        <w:ind w:left="1800"/>
+        <w:rPr>
+          <w:rFonts w:cs="Times New Roman"/>
+          <w:iCs/>
+          <w:szCs w:val="28"/>
+          <w:lang w:val="vi-VN"/>
+        </w:rPr>
+      </w:pPr>
+    </w:p>
+    <w:p>
+      <w:pPr>
+        <w:pStyle w:val="ListParagraph"/>
         <w:numPr>
           <w:ilvl w:val="2"/>
           <w:numId w:val="24"/>
@@ -2905,6 +3204,66 @@
     </w:p>
     <w:p>
       <w:pPr>
+        <w:spacing w:line="360" w:lineRule="auto"/>
+        <w:rPr>
+          <w:rFonts w:cs="Times New Roman"/>
+          <w:iCs/>
+          <w:szCs w:val="28"/>
+        </w:rPr>
+      </w:pPr>
+      <w:r>
+        <w:rPr>
+          <w:rFonts w:cs="Times New Roman"/>
+          <w:iCs/>
+          <w:noProof/>
+          <w:szCs w:val="28"/>
+          <w:lang w:eastAsia="ja-JP"/>
+        </w:rPr>
+        <w:drawing>
+          <wp:inline distT="0" distB="0" distL="0" distR="0" wp14:anchorId="7C633047" wp14:editId="606EA7ED">
+            <wp:extent cx="5938314" cy="924448"/>
+            <wp:effectExtent l="0" t="0" r="5715" b="9525"/>
+            <wp:docPr id="20" name="Picture 20"/>
+            <wp:cNvGraphicFramePr>
+              <a:graphicFrameLocks xmlns:a="http://schemas.openxmlformats.org/drawingml/2006/main" noChangeAspect="1"/>
+            </wp:cNvGraphicFramePr>
+            <a:graphic xmlns:a="http://schemas.openxmlformats.org/drawingml/2006/main">
+              <a:graphicData uri="http://schemas.openxmlformats.org/drawingml/2006/picture">
+                <pic:pic xmlns:pic="http://schemas.openxmlformats.org/drawingml/2006/picture">
+                  <pic:nvPicPr>
+                    <pic:cNvPr id="20" name="8.PNG"/>
+                    <pic:cNvPicPr/>
+                  </pic:nvPicPr>
+                  <pic:blipFill>
+                    <a:blip r:embed="rId20">
+                      <a:extLst>
+                        <a:ext uri="{28A0092B-C50C-407E-A947-70E740481C1C}">
+                          <a14:useLocalDpi xmlns:a14="http://schemas.microsoft.com/office/drawing/2010/main" val="0"/>
+                        </a:ext>
+                      </a:extLst>
+                    </a:blip>
+                    <a:stretch>
+                      <a:fillRect/>
+                    </a:stretch>
+                  </pic:blipFill>
+                  <pic:spPr>
+                    <a:xfrm>
+                      <a:off x="0" y="0"/>
+                      <a:ext cx="6012890" cy="936058"/>
+                    </a:xfrm>
+                    <a:prstGeom prst="rect">
+                      <a:avLst/>
+                    </a:prstGeom>
+                  </pic:spPr>
+                </pic:pic>
+              </a:graphicData>
+            </a:graphic>
+          </wp:inline>
+        </w:drawing>
+      </w:r>
+    </w:p>
+    <w:p>
+      <w:pPr>
         <w:pStyle w:val="ListParagraph"/>
         <w:numPr>
           <w:ilvl w:val="1"/>
@@ -2929,6 +3288,161 @@
     <w:p>
       <w:pPr>
         <w:pStyle w:val="ListParagraph"/>
+        <w:spacing w:line="360" w:lineRule="auto"/>
+        <w:ind w:left="1800"/>
+        <w:rPr>
+          <w:rFonts w:cs="Times New Roman"/>
+          <w:iCs/>
+          <w:szCs w:val="28"/>
+          <w:lang w:val="vi-VN"/>
+        </w:rPr>
+      </w:pPr>
+      <w:r>
+        <w:rPr>
+          <w:rFonts w:cs="Times New Roman"/>
+          <w:iCs/>
+          <w:szCs w:val="28"/>
+          <w:lang w:val="vi-VN"/>
+        </w:rPr>
+        <w:t xml:space="preserve">          </w:t>
+      </w:r>
+      <w:r>
+        <w:rPr>
+          <w:rFonts w:cs="Times New Roman"/>
+          <w:iCs/>
+          <w:szCs w:val="28"/>
+          <w:lang w:val="vi-VN"/>
+        </w:rPr>
+        <w:t xml:space="preserve"> </w:t>
+      </w:r>
+      <w:r>
+        <w:rPr>
+          <w:rFonts w:cs="Times New Roman"/>
+          <w:iCs/>
+          <w:szCs w:val="28"/>
+          <w:lang w:val="vi-VN"/>
+        </w:rPr>
+        <w:t xml:space="preserve">  </w:t>
+      </w:r>
+      <w:r>
+        <w:rPr>
+          <w:rFonts w:cs="Times New Roman"/>
+          <w:iCs/>
+          <w:noProof/>
+          <w:szCs w:val="28"/>
+          <w:lang w:eastAsia="ja-JP"/>
+        </w:rPr>
+        <w:drawing>
+          <wp:inline distT="0" distB="0" distL="0" distR="0" wp14:anchorId="00F80713" wp14:editId="18E15E72">
+            <wp:extent cx="3248478" cy="600159"/>
+            <wp:effectExtent l="0" t="0" r="0" b="9525"/>
+            <wp:docPr id="21" name="Picture 21"/>
+            <wp:cNvGraphicFramePr>
+              <a:graphicFrameLocks xmlns:a="http://schemas.openxmlformats.org/drawingml/2006/main" noChangeAspect="1"/>
+            </wp:cNvGraphicFramePr>
+            <a:graphic xmlns:a="http://schemas.openxmlformats.org/drawingml/2006/main">
+              <a:graphicData uri="http://schemas.openxmlformats.org/drawingml/2006/picture">
+                <pic:pic xmlns:pic="http://schemas.openxmlformats.org/drawingml/2006/picture">
+                  <pic:nvPicPr>
+                    <pic:cNvPr id="21" name="9.PNG"/>
+                    <pic:cNvPicPr/>
+                  </pic:nvPicPr>
+                  <pic:blipFill>
+                    <a:blip r:embed="rId21">
+                      <a:extLst>
+                        <a:ext uri="{28A0092B-C50C-407E-A947-70E740481C1C}">
+                          <a14:useLocalDpi xmlns:a14="http://schemas.microsoft.com/office/drawing/2010/main" val="0"/>
+                        </a:ext>
+                      </a:extLst>
+                    </a:blip>
+                    <a:stretch>
+                      <a:fillRect/>
+                    </a:stretch>
+                  </pic:blipFill>
+                  <pic:spPr>
+                    <a:xfrm>
+                      <a:off x="0" y="0"/>
+                      <a:ext cx="3248478" cy="600159"/>
+                    </a:xfrm>
+                    <a:prstGeom prst="rect">
+                      <a:avLst/>
+                    </a:prstGeom>
+                  </pic:spPr>
+                </pic:pic>
+              </a:graphicData>
+            </a:graphic>
+          </wp:inline>
+        </w:drawing>
+      </w:r>
+    </w:p>
+    <w:p>
+      <w:pPr>
+        <w:pStyle w:val="ListParagraph"/>
+        <w:spacing w:line="360" w:lineRule="auto"/>
+        <w:ind w:left="1800"/>
+        <w:rPr>
+          <w:rFonts w:cs="Times New Roman"/>
+          <w:iCs/>
+          <w:szCs w:val="28"/>
+          <w:lang w:val="vi-VN"/>
+        </w:rPr>
+      </w:pPr>
+    </w:p>
+    <w:p>
+      <w:pPr>
+        <w:pStyle w:val="ListParagraph"/>
+        <w:spacing w:line="360" w:lineRule="auto"/>
+        <w:ind w:left="1800"/>
+        <w:rPr>
+          <w:rFonts w:cs="Times New Roman"/>
+          <w:iCs/>
+          <w:szCs w:val="28"/>
+          <w:lang w:val="vi-VN"/>
+        </w:rPr>
+      </w:pPr>
+    </w:p>
+    <w:p>
+      <w:pPr>
+        <w:pStyle w:val="ListParagraph"/>
+        <w:spacing w:line="360" w:lineRule="auto"/>
+        <w:ind w:left="1800"/>
+        <w:rPr>
+          <w:rFonts w:cs="Times New Roman"/>
+          <w:iCs/>
+          <w:szCs w:val="28"/>
+          <w:lang w:val="vi-VN"/>
+        </w:rPr>
+      </w:pPr>
+    </w:p>
+    <w:p>
+      <w:pPr>
+        <w:pStyle w:val="ListParagraph"/>
+        <w:spacing w:line="360" w:lineRule="auto"/>
+        <w:ind w:left="1800"/>
+        <w:rPr>
+          <w:rFonts w:cs="Times New Roman"/>
+          <w:iCs/>
+          <w:szCs w:val="28"/>
+          <w:lang w:val="vi-VN"/>
+        </w:rPr>
+      </w:pPr>
+    </w:p>
+    <w:p>
+      <w:pPr>
+        <w:pStyle w:val="ListParagraph"/>
+        <w:spacing w:line="360" w:lineRule="auto"/>
+        <w:ind w:left="1800"/>
+        <w:rPr>
+          <w:rFonts w:cs="Times New Roman"/>
+          <w:iCs/>
+          <w:szCs w:val="28"/>
+          <w:lang w:val="vi-VN"/>
+        </w:rPr>
+      </w:pPr>
+    </w:p>
+    <w:p>
+      <w:pPr>
+        <w:pStyle w:val="ListParagraph"/>
         <w:numPr>
           <w:ilvl w:val="2"/>
           <w:numId w:val="24"/>
@@ -2990,6 +3504,63 @@
     </w:p>
     <w:p>
       <w:pPr>
+        <w:spacing w:line="360" w:lineRule="auto"/>
+        <w:rPr>
+          <w:rFonts w:cs="Times New Roman"/>
+          <w:iCs/>
+          <w:szCs w:val="28"/>
+        </w:rPr>
+      </w:pPr>
+      <w:r>
+        <w:rPr>
+          <w:noProof/>
+          <w:lang w:eastAsia="ja-JP"/>
+        </w:rPr>
+        <w:drawing>
+          <wp:inline distT="0" distB="0" distL="0" distR="0" wp14:anchorId="465FC6EB" wp14:editId="7BB78B26">
+            <wp:extent cx="5733415" cy="991235"/>
+            <wp:effectExtent l="0" t="0" r="635" b="0"/>
+            <wp:docPr id="22" name="Picture 22"/>
+            <wp:cNvGraphicFramePr>
+              <a:graphicFrameLocks xmlns:a="http://schemas.openxmlformats.org/drawingml/2006/main" noChangeAspect="1"/>
+            </wp:cNvGraphicFramePr>
+            <a:graphic xmlns:a="http://schemas.openxmlformats.org/drawingml/2006/main">
+              <a:graphicData uri="http://schemas.openxmlformats.org/drawingml/2006/picture">
+                <pic:pic xmlns:pic="http://schemas.openxmlformats.org/drawingml/2006/picture">
+                  <pic:nvPicPr>
+                    <pic:cNvPr id="22" name="10.PNG"/>
+                    <pic:cNvPicPr/>
+                  </pic:nvPicPr>
+                  <pic:blipFill>
+                    <a:blip r:embed="rId22">
+                      <a:extLst>
+                        <a:ext uri="{28A0092B-C50C-407E-A947-70E740481C1C}">
+                          <a14:useLocalDpi xmlns:a14="http://schemas.microsoft.com/office/drawing/2010/main" val="0"/>
+                        </a:ext>
+                      </a:extLst>
+                    </a:blip>
+                    <a:stretch>
+                      <a:fillRect/>
+                    </a:stretch>
+                  </pic:blipFill>
+                  <pic:spPr>
+                    <a:xfrm>
+                      <a:off x="0" y="0"/>
+                      <a:ext cx="5733415" cy="991235"/>
+                    </a:xfrm>
+                    <a:prstGeom prst="rect">
+                      <a:avLst/>
+                    </a:prstGeom>
+                  </pic:spPr>
+                </pic:pic>
+              </a:graphicData>
+            </a:graphic>
+          </wp:inline>
+        </w:drawing>
+      </w:r>
+    </w:p>
+    <w:p>
+      <w:pPr>
         <w:pStyle w:val="ListParagraph"/>
         <w:numPr>
           <w:ilvl w:val="1"/>
@@ -3014,6 +3585,30 @@
     <w:p>
       <w:pPr>
         <w:pStyle w:val="ListParagraph"/>
+        <w:spacing w:line="360" w:lineRule="auto"/>
+        <w:ind w:left="1800"/>
+        <w:rPr>
+          <w:rFonts w:cs="Times New Roman"/>
+          <w:iCs/>
+          <w:szCs w:val="28"/>
+        </w:rPr>
+      </w:pPr>
+    </w:p>
+    <w:p>
+      <w:pPr>
+        <w:pStyle w:val="ListParagraph"/>
+        <w:spacing w:line="360" w:lineRule="auto"/>
+        <w:ind w:left="1800"/>
+        <w:rPr>
+          <w:rFonts w:cs="Times New Roman"/>
+          <w:iCs/>
+          <w:szCs w:val="28"/>
+        </w:rPr>
+      </w:pPr>
+    </w:p>
+    <w:p>
+      <w:pPr>
+        <w:pStyle w:val="ListParagraph"/>
         <w:numPr>
           <w:ilvl w:val="2"/>
           <w:numId w:val="24"/>
@@ -3075,6 +3670,66 @@
     </w:p>
     <w:p>
       <w:pPr>
+        <w:spacing w:line="360" w:lineRule="auto"/>
+        <w:rPr>
+          <w:rFonts w:cs="Times New Roman"/>
+          <w:iCs/>
+          <w:szCs w:val="28"/>
+        </w:rPr>
+      </w:pPr>
+      <w:r>
+        <w:rPr>
+          <w:rFonts w:cs="Times New Roman"/>
+          <w:iCs/>
+          <w:noProof/>
+          <w:szCs w:val="28"/>
+          <w:lang w:eastAsia="ja-JP"/>
+        </w:rPr>
+        <w:drawing>
+          <wp:inline distT="0" distB="0" distL="0" distR="0" wp14:anchorId="20379F43" wp14:editId="4D39EC4A">
+            <wp:extent cx="5746354" cy="622998"/>
+            <wp:effectExtent l="0" t="0" r="6985" b="5715"/>
+            <wp:docPr id="23" name="Picture 23"/>
+            <wp:cNvGraphicFramePr>
+              <a:graphicFrameLocks xmlns:a="http://schemas.openxmlformats.org/drawingml/2006/main" noChangeAspect="1"/>
+            </wp:cNvGraphicFramePr>
+            <a:graphic xmlns:a="http://schemas.openxmlformats.org/drawingml/2006/main">
+              <a:graphicData uri="http://schemas.openxmlformats.org/drawingml/2006/picture">
+                <pic:pic xmlns:pic="http://schemas.openxmlformats.org/drawingml/2006/picture">
+                  <pic:nvPicPr>
+                    <pic:cNvPr id="23" name="11.PNG"/>
+                    <pic:cNvPicPr/>
+                  </pic:nvPicPr>
+                  <pic:blipFill>
+                    <a:blip r:embed="rId23">
+                      <a:extLst>
+                        <a:ext uri="{28A0092B-C50C-407E-A947-70E740481C1C}">
+                          <a14:useLocalDpi xmlns:a14="http://schemas.microsoft.com/office/drawing/2010/main" val="0"/>
+                        </a:ext>
+                      </a:extLst>
+                    </a:blip>
+                    <a:stretch>
+                      <a:fillRect/>
+                    </a:stretch>
+                  </pic:blipFill>
+                  <pic:spPr>
+                    <a:xfrm>
+                      <a:off x="0" y="0"/>
+                      <a:ext cx="5815871" cy="630535"/>
+                    </a:xfrm>
+                    <a:prstGeom prst="rect">
+                      <a:avLst/>
+                    </a:prstGeom>
+                  </pic:spPr>
+                </pic:pic>
+              </a:graphicData>
+            </a:graphic>
+          </wp:inline>
+        </w:drawing>
+      </w:r>
+    </w:p>
+    <w:p>
+      <w:pPr>
         <w:pStyle w:val="ListParagraph"/>
         <w:numPr>
           <w:ilvl w:val="1"/>
@@ -3093,9 +3748,128 @@
           <w:iCs/>
           <w:szCs w:val="28"/>
         </w:rPr>
-        <w:lastRenderedPageBreak/>
         <w:t>Dữ liệu mẫu:</w:t>
       </w:r>
+    </w:p>
+    <w:p>
+      <w:pPr>
+        <w:pStyle w:val="ListParagraph"/>
+        <w:spacing w:line="360" w:lineRule="auto"/>
+        <w:ind w:left="1800"/>
+        <w:rPr>
+          <w:rFonts w:cs="Times New Roman"/>
+          <w:iCs/>
+          <w:szCs w:val="28"/>
+          <w:lang w:val="vi-VN"/>
+        </w:rPr>
+      </w:pPr>
+      <w:r>
+        <w:rPr>
+          <w:rFonts w:cs="Times New Roman"/>
+          <w:iCs/>
+          <w:szCs w:val="28"/>
+          <w:lang w:val="vi-VN"/>
+        </w:rPr>
+        <w:t xml:space="preserve">                </w:t>
+      </w:r>
+      <w:r>
+        <w:rPr>
+          <w:rFonts w:cs="Times New Roman"/>
+          <w:iCs/>
+          <w:noProof/>
+          <w:szCs w:val="28"/>
+          <w:lang w:eastAsia="ja-JP"/>
+        </w:rPr>
+        <w:drawing>
+          <wp:inline distT="0" distB="0" distL="0" distR="0" wp14:anchorId="4BC58172" wp14:editId="1D9544B1">
+            <wp:extent cx="1829055" cy="2429214"/>
+            <wp:effectExtent l="0" t="0" r="0" b="9525"/>
+            <wp:docPr id="24" name="Picture 24"/>
+            <wp:cNvGraphicFramePr>
+              <a:graphicFrameLocks xmlns:a="http://schemas.openxmlformats.org/drawingml/2006/main" noChangeAspect="1"/>
+            </wp:cNvGraphicFramePr>
+            <a:graphic xmlns:a="http://schemas.openxmlformats.org/drawingml/2006/main">
+              <a:graphicData uri="http://schemas.openxmlformats.org/drawingml/2006/picture">
+                <pic:pic xmlns:pic="http://schemas.openxmlformats.org/drawingml/2006/picture">
+                  <pic:nvPicPr>
+                    <pic:cNvPr id="24" name="12.PNG"/>
+                    <pic:cNvPicPr/>
+                  </pic:nvPicPr>
+                  <pic:blipFill>
+                    <a:blip r:embed="rId24">
+                      <a:extLst>
+                        <a:ext uri="{28A0092B-C50C-407E-A947-70E740481C1C}">
+                          <a14:useLocalDpi xmlns:a14="http://schemas.microsoft.com/office/drawing/2010/main" val="0"/>
+                        </a:ext>
+                      </a:extLst>
+                    </a:blip>
+                    <a:stretch>
+                      <a:fillRect/>
+                    </a:stretch>
+                  </pic:blipFill>
+                  <pic:spPr>
+                    <a:xfrm>
+                      <a:off x="0" y="0"/>
+                      <a:ext cx="1829055" cy="2429214"/>
+                    </a:xfrm>
+                    <a:prstGeom prst="rect">
+                      <a:avLst/>
+                    </a:prstGeom>
+                  </pic:spPr>
+                </pic:pic>
+              </a:graphicData>
+            </a:graphic>
+          </wp:inline>
+        </w:drawing>
+      </w:r>
+      <w:r>
+        <w:rPr>
+          <w:rFonts w:cs="Times New Roman"/>
+          <w:iCs/>
+          <w:szCs w:val="28"/>
+          <w:lang w:val="vi-VN"/>
+        </w:rPr>
+        <w:t xml:space="preserve">   </w:t>
+      </w:r>
+    </w:p>
+    <w:p>
+      <w:pPr>
+        <w:pStyle w:val="ListParagraph"/>
+        <w:spacing w:line="360" w:lineRule="auto"/>
+        <w:ind w:left="1800"/>
+        <w:rPr>
+          <w:rFonts w:cs="Times New Roman"/>
+          <w:iCs/>
+          <w:szCs w:val="28"/>
+          <w:lang w:val="vi-VN"/>
+        </w:rPr>
+      </w:pPr>
+    </w:p>
+    <w:p>
+      <w:pPr>
+        <w:pStyle w:val="ListParagraph"/>
+        <w:spacing w:line="360" w:lineRule="auto"/>
+        <w:ind w:left="1800"/>
+        <w:rPr>
+          <w:rFonts w:cs="Times New Roman"/>
+          <w:iCs/>
+          <w:szCs w:val="28"/>
+          <w:lang w:val="vi-VN"/>
+        </w:rPr>
+      </w:pPr>
+    </w:p>
+    <w:p>
+      <w:pPr>
+        <w:pStyle w:val="ListParagraph"/>
+        <w:spacing w:line="360" w:lineRule="auto"/>
+        <w:ind w:left="1800"/>
+        <w:rPr>
+          <w:rFonts w:cs="Times New Roman"/>
+          <w:iCs/>
+          <w:szCs w:val="28"/>
+          <w:lang w:val="vi-VN"/>
+        </w:rPr>
+      </w:pPr>
     </w:p>
     <w:p>
       <w:pPr>
@@ -3161,6 +3935,66 @@
     </w:p>
     <w:p>
       <w:pPr>
+        <w:spacing w:line="360" w:lineRule="auto"/>
+        <w:rPr>
+          <w:rFonts w:cs="Times New Roman"/>
+          <w:iCs/>
+          <w:szCs w:val="28"/>
+        </w:rPr>
+      </w:pPr>
+      <w:r>
+        <w:rPr>
+          <w:rFonts w:cs="Times New Roman"/>
+          <w:iCs/>
+          <w:noProof/>
+          <w:szCs w:val="28"/>
+          <w:lang w:eastAsia="ja-JP"/>
+        </w:rPr>
+        <w:drawing>
+          <wp:inline distT="0" distB="0" distL="0" distR="0" wp14:anchorId="429CA395" wp14:editId="65D4202A">
+            <wp:extent cx="5733415" cy="683288"/>
+            <wp:effectExtent l="0" t="0" r="635" b="2540"/>
+            <wp:docPr id="25" name="Picture 25"/>
+            <wp:cNvGraphicFramePr>
+              <a:graphicFrameLocks xmlns:a="http://schemas.openxmlformats.org/drawingml/2006/main" noChangeAspect="1"/>
+            </wp:cNvGraphicFramePr>
+            <a:graphic xmlns:a="http://schemas.openxmlformats.org/drawingml/2006/main">
+              <a:graphicData uri="http://schemas.openxmlformats.org/drawingml/2006/picture">
+                <pic:pic xmlns:pic="http://schemas.openxmlformats.org/drawingml/2006/picture">
+                  <pic:nvPicPr>
+                    <pic:cNvPr id="25" name="13.PNG"/>
+                    <pic:cNvPicPr/>
+                  </pic:nvPicPr>
+                  <pic:blipFill>
+                    <a:blip r:embed="rId25">
+                      <a:extLst>
+                        <a:ext uri="{28A0092B-C50C-407E-A947-70E740481C1C}">
+                          <a14:useLocalDpi xmlns:a14="http://schemas.microsoft.com/office/drawing/2010/main" val="0"/>
+                        </a:ext>
+                      </a:extLst>
+                    </a:blip>
+                    <a:stretch>
+                      <a:fillRect/>
+                    </a:stretch>
+                  </pic:blipFill>
+                  <pic:spPr>
+                    <a:xfrm>
+                      <a:off x="0" y="0"/>
+                      <a:ext cx="5749795" cy="685240"/>
+                    </a:xfrm>
+                    <a:prstGeom prst="rect">
+                      <a:avLst/>
+                    </a:prstGeom>
+                  </pic:spPr>
+                </pic:pic>
+              </a:graphicData>
+            </a:graphic>
+          </wp:inline>
+        </w:drawing>
+      </w:r>
+    </w:p>
+    <w:p>
+      <w:pPr>
         <w:pStyle w:val="ListParagraph"/>
         <w:numPr>
           <w:ilvl w:val="1"/>
@@ -3185,6 +4019,77 @@
     <w:p>
       <w:pPr>
         <w:pStyle w:val="ListParagraph"/>
+        <w:spacing w:line="360" w:lineRule="auto"/>
+        <w:ind w:left="1800"/>
+        <w:rPr>
+          <w:rFonts w:cs="Times New Roman"/>
+          <w:iCs/>
+          <w:szCs w:val="28"/>
+        </w:rPr>
+      </w:pPr>
+      <w:r>
+        <w:rPr>
+          <w:rFonts w:cs="Times New Roman"/>
+          <w:iCs/>
+          <w:szCs w:val="28"/>
+          <w:lang w:val="vi-VN"/>
+        </w:rPr>
+        <w:t xml:space="preserve">                </w:t>
+      </w:r>
+      <w:r>
+        <w:rPr>
+          <w:rFonts w:cs="Times New Roman"/>
+          <w:iCs/>
+          <w:noProof/>
+          <w:szCs w:val="28"/>
+          <w:lang w:eastAsia="ja-JP"/>
+        </w:rPr>
+        <w:drawing>
+          <wp:inline distT="0" distB="0" distL="0" distR="0" wp14:anchorId="1AAB90EA" wp14:editId="54D1972C">
+            <wp:extent cx="1838582" cy="914528"/>
+            <wp:effectExtent l="0" t="0" r="9525" b="0"/>
+            <wp:docPr id="26" name="Picture 26"/>
+            <wp:cNvGraphicFramePr>
+              <a:graphicFrameLocks xmlns:a="http://schemas.openxmlformats.org/drawingml/2006/main" noChangeAspect="1"/>
+            </wp:cNvGraphicFramePr>
+            <a:graphic xmlns:a="http://schemas.openxmlformats.org/drawingml/2006/main">
+              <a:graphicData uri="http://schemas.openxmlformats.org/drawingml/2006/picture">
+                <pic:pic xmlns:pic="http://schemas.openxmlformats.org/drawingml/2006/picture">
+                  <pic:nvPicPr>
+                    <pic:cNvPr id="26" name="14.PNG"/>
+                    <pic:cNvPicPr/>
+                  </pic:nvPicPr>
+                  <pic:blipFill>
+                    <a:blip r:embed="rId26">
+                      <a:extLst>
+                        <a:ext uri="{28A0092B-C50C-407E-A947-70E740481C1C}">
+                          <a14:useLocalDpi xmlns:a14="http://schemas.microsoft.com/office/drawing/2010/main" val="0"/>
+                        </a:ext>
+                      </a:extLst>
+                    </a:blip>
+                    <a:stretch>
+                      <a:fillRect/>
+                    </a:stretch>
+                  </pic:blipFill>
+                  <pic:spPr>
+                    <a:xfrm>
+                      <a:off x="0" y="0"/>
+                      <a:ext cx="1838582" cy="914528"/>
+                    </a:xfrm>
+                    <a:prstGeom prst="rect">
+                      <a:avLst/>
+                    </a:prstGeom>
+                  </pic:spPr>
+                </pic:pic>
+              </a:graphicData>
+            </a:graphic>
+          </wp:inline>
+        </w:drawing>
+      </w:r>
+    </w:p>
+    <w:p>
+      <w:pPr>
+        <w:pStyle w:val="ListParagraph"/>
         <w:numPr>
           <w:ilvl w:val="2"/>
           <w:numId w:val="24"/>
@@ -3246,6 +4151,66 @@
     </w:p>
     <w:p>
       <w:pPr>
+        <w:spacing w:line="360" w:lineRule="auto"/>
+        <w:rPr>
+          <w:rFonts w:cs="Times New Roman"/>
+          <w:iCs/>
+          <w:szCs w:val="28"/>
+        </w:rPr>
+      </w:pPr>
+      <w:r>
+        <w:rPr>
+          <w:rFonts w:cs="Times New Roman"/>
+          <w:iCs/>
+          <w:noProof/>
+          <w:szCs w:val="28"/>
+          <w:lang w:eastAsia="ja-JP"/>
+        </w:rPr>
+        <w:drawing>
+          <wp:inline distT="0" distB="0" distL="0" distR="0" wp14:anchorId="45F79244" wp14:editId="27BFE279">
+            <wp:extent cx="5917689" cy="1758462"/>
+            <wp:effectExtent l="0" t="0" r="6985" b="0"/>
+            <wp:docPr id="27" name="Picture 27"/>
+            <wp:cNvGraphicFramePr>
+              <a:graphicFrameLocks xmlns:a="http://schemas.openxmlformats.org/drawingml/2006/main" noChangeAspect="1"/>
+            </wp:cNvGraphicFramePr>
+            <a:graphic xmlns:a="http://schemas.openxmlformats.org/drawingml/2006/main">
+              <a:graphicData uri="http://schemas.openxmlformats.org/drawingml/2006/picture">
+                <pic:pic xmlns:pic="http://schemas.openxmlformats.org/drawingml/2006/picture">
+                  <pic:nvPicPr>
+                    <pic:cNvPr id="27" name="15.PNG"/>
+                    <pic:cNvPicPr/>
+                  </pic:nvPicPr>
+                  <pic:blipFill>
+                    <a:blip r:embed="rId27">
+                      <a:extLst>
+                        <a:ext uri="{28A0092B-C50C-407E-A947-70E740481C1C}">
+                          <a14:useLocalDpi xmlns:a14="http://schemas.microsoft.com/office/drawing/2010/main" val="0"/>
+                        </a:ext>
+                      </a:extLst>
+                    </a:blip>
+                    <a:stretch>
+                      <a:fillRect/>
+                    </a:stretch>
+                  </pic:blipFill>
+                  <pic:spPr>
+                    <a:xfrm>
+                      <a:off x="0" y="0"/>
+                      <a:ext cx="5947592" cy="1767348"/>
+                    </a:xfrm>
+                    <a:prstGeom prst="rect">
+                      <a:avLst/>
+                    </a:prstGeom>
+                  </pic:spPr>
+                </pic:pic>
+              </a:graphicData>
+            </a:graphic>
+          </wp:inline>
+        </w:drawing>
+      </w:r>
+    </w:p>
+    <w:p>
+      <w:pPr>
         <w:pStyle w:val="ListParagraph"/>
         <w:numPr>
           <w:ilvl w:val="1"/>
@@ -3269,6 +4234,83 @@
     </w:p>
     <w:p>
       <w:pPr>
+        <w:spacing w:line="360" w:lineRule="auto"/>
+        <w:rPr>
+          <w:rFonts w:cs="Times New Roman"/>
+          <w:iCs/>
+          <w:szCs w:val="28"/>
+        </w:rPr>
+      </w:pPr>
+      <w:r>
+        <w:rPr>
+          <w:noProof/>
+          <w:lang w:eastAsia="ja-JP"/>
+        </w:rPr>
+        <w:drawing>
+          <wp:inline distT="0" distB="0" distL="0" distR="0" wp14:anchorId="639171BA" wp14:editId="4E35CD8A">
+            <wp:extent cx="5733415" cy="781050"/>
+            <wp:effectExtent l="0" t="0" r="635" b="0"/>
+            <wp:docPr id="28" name="Picture 28"/>
+            <wp:cNvGraphicFramePr>
+              <a:graphicFrameLocks xmlns:a="http://schemas.openxmlformats.org/drawingml/2006/main" noChangeAspect="1"/>
+            </wp:cNvGraphicFramePr>
+            <a:graphic xmlns:a="http://schemas.openxmlformats.org/drawingml/2006/main">
+              <a:graphicData uri="http://schemas.openxmlformats.org/drawingml/2006/picture">
+                <pic:pic xmlns:pic="http://schemas.openxmlformats.org/drawingml/2006/picture">
+                  <pic:nvPicPr>
+                    <pic:cNvPr id="28" name="16.PNG"/>
+                    <pic:cNvPicPr/>
+                  </pic:nvPicPr>
+                  <pic:blipFill>
+                    <a:blip r:embed="rId28">
+                      <a:extLst>
+                        <a:ext uri="{28A0092B-C50C-407E-A947-70E740481C1C}">
+                          <a14:useLocalDpi xmlns:a14="http://schemas.microsoft.com/office/drawing/2010/main" val="0"/>
+                        </a:ext>
+                      </a:extLst>
+                    </a:blip>
+                    <a:stretch>
+                      <a:fillRect/>
+                    </a:stretch>
+                  </pic:blipFill>
+                  <pic:spPr>
+                    <a:xfrm>
+                      <a:off x="0" y="0"/>
+                      <a:ext cx="5733415" cy="781050"/>
+                    </a:xfrm>
+                    <a:prstGeom prst="rect">
+                      <a:avLst/>
+                    </a:prstGeom>
+                  </pic:spPr>
+                </pic:pic>
+              </a:graphicData>
+            </a:graphic>
+          </wp:inline>
+        </w:drawing>
+      </w:r>
+    </w:p>
+    <w:p>
+      <w:pPr>
+        <w:spacing w:line="360" w:lineRule="auto"/>
+        <w:rPr>
+          <w:rFonts w:cs="Times New Roman"/>
+          <w:iCs/>
+          <w:szCs w:val="28"/>
+        </w:rPr>
+      </w:pPr>
+    </w:p>
+    <w:p>
+      <w:pPr>
+        <w:spacing w:line="360" w:lineRule="auto"/>
+        <w:rPr>
+          <w:rFonts w:cs="Times New Roman"/>
+          <w:iCs/>
+          <w:szCs w:val="28"/>
+        </w:rPr>
+      </w:pPr>
+    </w:p>
+    <w:p>
+      <w:pPr>
         <w:pStyle w:val="ListParagraph"/>
         <w:numPr>
           <w:ilvl w:val="2"/>
@@ -3287,6 +4329,7 @@
           <w:iCs/>
           <w:szCs w:val="28"/>
         </w:rPr>
+        <w:lastRenderedPageBreak/>
         <w:t xml:space="preserve">Bảng </w:t>
       </w:r>
       <w:r>
@@ -3331,6 +4374,66 @@
     </w:p>
     <w:p>
       <w:pPr>
+        <w:spacing w:line="360" w:lineRule="auto"/>
+        <w:rPr>
+          <w:rFonts w:cs="Times New Roman"/>
+          <w:iCs/>
+          <w:szCs w:val="28"/>
+        </w:rPr>
+      </w:pPr>
+      <w:r>
+        <w:rPr>
+          <w:rFonts w:cs="Times New Roman"/>
+          <w:iCs/>
+          <w:noProof/>
+          <w:szCs w:val="28"/>
+          <w:lang w:eastAsia="ja-JP"/>
+        </w:rPr>
+        <w:drawing>
+          <wp:inline distT="0" distB="0" distL="0" distR="0" wp14:anchorId="29E35CD6" wp14:editId="16D1990F">
+            <wp:extent cx="5733415" cy="762000"/>
+            <wp:effectExtent l="0" t="0" r="635" b="0"/>
+            <wp:docPr id="29" name="Picture 29"/>
+            <wp:cNvGraphicFramePr>
+              <a:graphicFrameLocks xmlns:a="http://schemas.openxmlformats.org/drawingml/2006/main" noChangeAspect="1"/>
+            </wp:cNvGraphicFramePr>
+            <a:graphic xmlns:a="http://schemas.openxmlformats.org/drawingml/2006/main">
+              <a:graphicData uri="http://schemas.openxmlformats.org/drawingml/2006/picture">
+                <pic:pic xmlns:pic="http://schemas.openxmlformats.org/drawingml/2006/picture">
+                  <pic:nvPicPr>
+                    <pic:cNvPr id="29" name="17.PNG"/>
+                    <pic:cNvPicPr/>
+                  </pic:nvPicPr>
+                  <pic:blipFill>
+                    <a:blip r:embed="rId29">
+                      <a:extLst>
+                        <a:ext uri="{28A0092B-C50C-407E-A947-70E740481C1C}">
+                          <a14:useLocalDpi xmlns:a14="http://schemas.microsoft.com/office/drawing/2010/main" val="0"/>
+                        </a:ext>
+                      </a:extLst>
+                    </a:blip>
+                    <a:stretch>
+                      <a:fillRect/>
+                    </a:stretch>
+                  </pic:blipFill>
+                  <pic:spPr>
+                    <a:xfrm>
+                      <a:off x="0" y="0"/>
+                      <a:ext cx="5733415" cy="762000"/>
+                    </a:xfrm>
+                    <a:prstGeom prst="rect">
+                      <a:avLst/>
+                    </a:prstGeom>
+                  </pic:spPr>
+                </pic:pic>
+              </a:graphicData>
+            </a:graphic>
+          </wp:inline>
+        </w:drawing>
+      </w:r>
+    </w:p>
+    <w:p>
+      <w:pPr>
         <w:pStyle w:val="ListParagraph"/>
         <w:numPr>
           <w:ilvl w:val="1"/>
@@ -3354,6 +4457,16 @@
     </w:p>
     <w:p>
       <w:pPr>
+        <w:spacing w:line="360" w:lineRule="auto"/>
+        <w:rPr>
+          <w:rFonts w:cs="Times New Roman"/>
+          <w:iCs/>
+          <w:szCs w:val="28"/>
+        </w:rPr>
+      </w:pPr>
+    </w:p>
+    <w:p>
+      <w:pPr>
         <w:pStyle w:val="ListParagraph"/>
         <w:numPr>
           <w:ilvl w:val="2"/>
@@ -3416,6 +4529,66 @@
     </w:p>
     <w:p>
       <w:pPr>
+        <w:spacing w:line="360" w:lineRule="auto"/>
+        <w:rPr>
+          <w:rFonts w:cs="Times New Roman"/>
+          <w:iCs/>
+          <w:szCs w:val="28"/>
+        </w:rPr>
+      </w:pPr>
+      <w:r>
+        <w:rPr>
+          <w:rFonts w:cs="Times New Roman"/>
+          <w:iCs/>
+          <w:noProof/>
+          <w:szCs w:val="28"/>
+          <w:lang w:eastAsia="ja-JP"/>
+        </w:rPr>
+        <w:drawing>
+          <wp:inline distT="0" distB="0" distL="0" distR="0" wp14:anchorId="52C93A5D" wp14:editId="50A2F904">
+            <wp:extent cx="5733415" cy="1114425"/>
+            <wp:effectExtent l="0" t="0" r="635" b="9525"/>
+            <wp:docPr id="30" name="Picture 30"/>
+            <wp:cNvGraphicFramePr>
+              <a:graphicFrameLocks xmlns:a="http://schemas.openxmlformats.org/drawingml/2006/main" noChangeAspect="1"/>
+            </wp:cNvGraphicFramePr>
+            <a:graphic xmlns:a="http://schemas.openxmlformats.org/drawingml/2006/main">
+              <a:graphicData uri="http://schemas.openxmlformats.org/drawingml/2006/picture">
+                <pic:pic xmlns:pic="http://schemas.openxmlformats.org/drawingml/2006/picture">
+                  <pic:nvPicPr>
+                    <pic:cNvPr id="30" name="18.PNG"/>
+                    <pic:cNvPicPr/>
+                  </pic:nvPicPr>
+                  <pic:blipFill>
+                    <a:blip r:embed="rId30">
+                      <a:extLst>
+                        <a:ext uri="{28A0092B-C50C-407E-A947-70E740481C1C}">
+                          <a14:useLocalDpi xmlns:a14="http://schemas.microsoft.com/office/drawing/2010/main" val="0"/>
+                        </a:ext>
+                      </a:extLst>
+                    </a:blip>
+                    <a:stretch>
+                      <a:fillRect/>
+                    </a:stretch>
+                  </pic:blipFill>
+                  <pic:spPr>
+                    <a:xfrm>
+                      <a:off x="0" y="0"/>
+                      <a:ext cx="5733415" cy="1114425"/>
+                    </a:xfrm>
+                    <a:prstGeom prst="rect">
+                      <a:avLst/>
+                    </a:prstGeom>
+                  </pic:spPr>
+                </pic:pic>
+              </a:graphicData>
+            </a:graphic>
+          </wp:inline>
+        </w:drawing>
+      </w:r>
+    </w:p>
+    <w:p>
+      <w:pPr>
         <w:pStyle w:val="ListParagraph"/>
         <w:numPr>
           <w:ilvl w:val="1"/>
@@ -3439,6 +4612,16 @@
     </w:p>
     <w:p>
       <w:pPr>
+        <w:spacing w:line="360" w:lineRule="auto"/>
+        <w:rPr>
+          <w:rFonts w:cs="Times New Roman"/>
+          <w:iCs/>
+          <w:szCs w:val="28"/>
+        </w:rPr>
+      </w:pPr>
+    </w:p>
+    <w:p>
+      <w:pPr>
         <w:pStyle w:val="ListParagraph"/>
         <w:numPr>
           <w:ilvl w:val="2"/>
@@ -3501,6 +4684,66 @@
     </w:p>
     <w:p>
       <w:pPr>
+        <w:spacing w:line="360" w:lineRule="auto"/>
+        <w:rPr>
+          <w:rFonts w:cs="Times New Roman"/>
+          <w:iCs/>
+          <w:szCs w:val="28"/>
+        </w:rPr>
+      </w:pPr>
+      <w:r>
+        <w:rPr>
+          <w:rFonts w:cs="Times New Roman"/>
+          <w:iCs/>
+          <w:noProof/>
+          <w:szCs w:val="28"/>
+          <w:lang w:eastAsia="ja-JP"/>
+        </w:rPr>
+        <w:drawing>
+          <wp:inline distT="0" distB="0" distL="0" distR="0" wp14:anchorId="70292798" wp14:editId="084580DC">
+            <wp:extent cx="5733415" cy="961390"/>
+            <wp:effectExtent l="0" t="0" r="635" b="0"/>
+            <wp:docPr id="31" name="Picture 31"/>
+            <wp:cNvGraphicFramePr>
+              <a:graphicFrameLocks xmlns:a="http://schemas.openxmlformats.org/drawingml/2006/main" noChangeAspect="1"/>
+            </wp:cNvGraphicFramePr>
+            <a:graphic xmlns:a="http://schemas.openxmlformats.org/drawingml/2006/main">
+              <a:graphicData uri="http://schemas.openxmlformats.org/drawingml/2006/picture">
+                <pic:pic xmlns:pic="http://schemas.openxmlformats.org/drawingml/2006/picture">
+                  <pic:nvPicPr>
+                    <pic:cNvPr id="31" name="19.PNG"/>
+                    <pic:cNvPicPr/>
+                  </pic:nvPicPr>
+                  <pic:blipFill>
+                    <a:blip r:embed="rId31">
+                      <a:extLst>
+                        <a:ext uri="{28A0092B-C50C-407E-A947-70E740481C1C}">
+                          <a14:useLocalDpi xmlns:a14="http://schemas.microsoft.com/office/drawing/2010/main" val="0"/>
+                        </a:ext>
+                      </a:extLst>
+                    </a:blip>
+                    <a:stretch>
+                      <a:fillRect/>
+                    </a:stretch>
+                  </pic:blipFill>
+                  <pic:spPr>
+                    <a:xfrm>
+                      <a:off x="0" y="0"/>
+                      <a:ext cx="5733415" cy="961390"/>
+                    </a:xfrm>
+                    <a:prstGeom prst="rect">
+                      <a:avLst/>
+                    </a:prstGeom>
+                  </pic:spPr>
+                </pic:pic>
+              </a:graphicData>
+            </a:graphic>
+          </wp:inline>
+        </w:drawing>
+      </w:r>
+    </w:p>
+    <w:p>
+      <w:pPr>
         <w:pStyle w:val="ListParagraph"/>
         <w:numPr>
           <w:ilvl w:val="1"/>
@@ -3525,6 +4768,30 @@
     <w:p>
       <w:pPr>
         <w:pStyle w:val="ListParagraph"/>
+        <w:spacing w:line="360" w:lineRule="auto"/>
+        <w:ind w:left="1080"/>
+        <w:rPr>
+          <w:rFonts w:cs="Times New Roman"/>
+          <w:iCs/>
+          <w:szCs w:val="28"/>
+        </w:rPr>
+      </w:pPr>
+    </w:p>
+    <w:p>
+      <w:pPr>
+        <w:pStyle w:val="ListParagraph"/>
+        <w:spacing w:line="360" w:lineRule="auto"/>
+        <w:ind w:left="1080"/>
+        <w:rPr>
+          <w:rFonts w:cs="Times New Roman"/>
+          <w:iCs/>
+          <w:szCs w:val="28"/>
+        </w:rPr>
+      </w:pPr>
+    </w:p>
+    <w:p>
+      <w:pPr>
+        <w:pStyle w:val="ListParagraph"/>
         <w:numPr>
           <w:ilvl w:val="2"/>
           <w:numId w:val="24"/>
@@ -3542,6 +4809,7 @@
           <w:iCs/>
           <w:szCs w:val="28"/>
         </w:rPr>
+        <w:lastRenderedPageBreak/>
         <w:t xml:space="preserve">Bảng </w:t>
       </w:r>
       <w:r>
@@ -3586,6 +4854,66 @@
     </w:p>
     <w:p>
       <w:pPr>
+        <w:spacing w:line="360" w:lineRule="auto"/>
+        <w:rPr>
+          <w:rFonts w:cs="Times New Roman"/>
+          <w:iCs/>
+          <w:szCs w:val="28"/>
+        </w:rPr>
+      </w:pPr>
+      <w:r>
+        <w:rPr>
+          <w:rFonts w:cs="Times New Roman"/>
+          <w:iCs/>
+          <w:noProof/>
+          <w:szCs w:val="28"/>
+          <w:lang w:eastAsia="ja-JP"/>
+        </w:rPr>
+        <w:drawing>
+          <wp:inline distT="0" distB="0" distL="0" distR="0" wp14:anchorId="69E59E4C" wp14:editId="479C25B7">
+            <wp:extent cx="5733415" cy="769620"/>
+            <wp:effectExtent l="0" t="0" r="635" b="0"/>
+            <wp:docPr id="32" name="Picture 32"/>
+            <wp:cNvGraphicFramePr>
+              <a:graphicFrameLocks xmlns:a="http://schemas.openxmlformats.org/drawingml/2006/main" noChangeAspect="1"/>
+            </wp:cNvGraphicFramePr>
+            <a:graphic xmlns:a="http://schemas.openxmlformats.org/drawingml/2006/main">
+              <a:graphicData uri="http://schemas.openxmlformats.org/drawingml/2006/picture">
+                <pic:pic xmlns:pic="http://schemas.openxmlformats.org/drawingml/2006/picture">
+                  <pic:nvPicPr>
+                    <pic:cNvPr id="32" name="21.PNG"/>
+                    <pic:cNvPicPr/>
+                  </pic:nvPicPr>
+                  <pic:blipFill>
+                    <a:blip r:embed="rId32">
+                      <a:extLst>
+                        <a:ext uri="{28A0092B-C50C-407E-A947-70E740481C1C}">
+                          <a14:useLocalDpi xmlns:a14="http://schemas.microsoft.com/office/drawing/2010/main" val="0"/>
+                        </a:ext>
+                      </a:extLst>
+                    </a:blip>
+                    <a:stretch>
+                      <a:fillRect/>
+                    </a:stretch>
+                  </pic:blipFill>
+                  <pic:spPr>
+                    <a:xfrm>
+                      <a:off x="0" y="0"/>
+                      <a:ext cx="5733415" cy="769620"/>
+                    </a:xfrm>
+                    <a:prstGeom prst="rect">
+                      <a:avLst/>
+                    </a:prstGeom>
+                  </pic:spPr>
+                </pic:pic>
+              </a:graphicData>
+            </a:graphic>
+          </wp:inline>
+        </w:drawing>
+      </w:r>
+    </w:p>
+    <w:p>
+      <w:pPr>
         <w:pStyle w:val="ListParagraph"/>
         <w:numPr>
           <w:ilvl w:val="1"/>
@@ -3609,6 +4937,16 @@
     </w:p>
     <w:p>
       <w:pPr>
+        <w:spacing w:line="360" w:lineRule="auto"/>
+        <w:rPr>
+          <w:rFonts w:cs="Times New Roman"/>
+          <w:iCs/>
+          <w:szCs w:val="28"/>
+        </w:rPr>
+      </w:pPr>
+    </w:p>
+    <w:p>
+      <w:pPr>
         <w:pStyle w:val="ListParagraph"/>
         <w:numPr>
           <w:ilvl w:val="2"/>
@@ -3679,6 +5017,66 @@
     </w:p>
     <w:p>
       <w:pPr>
+        <w:spacing w:line="360" w:lineRule="auto"/>
+        <w:rPr>
+          <w:rFonts w:cs="Times New Roman"/>
+          <w:iCs/>
+          <w:szCs w:val="28"/>
+        </w:rPr>
+      </w:pPr>
+      <w:r>
+        <w:rPr>
+          <w:rFonts w:cs="Times New Roman"/>
+          <w:iCs/>
+          <w:noProof/>
+          <w:szCs w:val="28"/>
+          <w:lang w:eastAsia="ja-JP"/>
+        </w:rPr>
+        <w:drawing>
+          <wp:inline distT="0" distB="0" distL="0" distR="0" wp14:anchorId="024A4CCF" wp14:editId="747CDAF2">
+            <wp:extent cx="5733415" cy="1360170"/>
+            <wp:effectExtent l="0" t="0" r="635" b="0"/>
+            <wp:docPr id="33" name="Picture 33"/>
+            <wp:cNvGraphicFramePr>
+              <a:graphicFrameLocks xmlns:a="http://schemas.openxmlformats.org/drawingml/2006/main" noChangeAspect="1"/>
+            </wp:cNvGraphicFramePr>
+            <a:graphic xmlns:a="http://schemas.openxmlformats.org/drawingml/2006/main">
+              <a:graphicData uri="http://schemas.openxmlformats.org/drawingml/2006/picture">
+                <pic:pic xmlns:pic="http://schemas.openxmlformats.org/drawingml/2006/picture">
+                  <pic:nvPicPr>
+                    <pic:cNvPr id="33" name="22.PNG"/>
+                    <pic:cNvPicPr/>
+                  </pic:nvPicPr>
+                  <pic:blipFill>
+                    <a:blip r:embed="rId33">
+                      <a:extLst>
+                        <a:ext uri="{28A0092B-C50C-407E-A947-70E740481C1C}">
+                          <a14:useLocalDpi xmlns:a14="http://schemas.microsoft.com/office/drawing/2010/main" val="0"/>
+                        </a:ext>
+                      </a:extLst>
+                    </a:blip>
+                    <a:stretch>
+                      <a:fillRect/>
+                    </a:stretch>
+                  </pic:blipFill>
+                  <pic:spPr>
+                    <a:xfrm>
+                      <a:off x="0" y="0"/>
+                      <a:ext cx="5733415" cy="1360170"/>
+                    </a:xfrm>
+                    <a:prstGeom prst="rect">
+                      <a:avLst/>
+                    </a:prstGeom>
+                  </pic:spPr>
+                </pic:pic>
+              </a:graphicData>
+            </a:graphic>
+          </wp:inline>
+        </w:drawing>
+      </w:r>
+    </w:p>
+    <w:p>
+      <w:pPr>
         <w:pStyle w:val="ListParagraph"/>
         <w:numPr>
           <w:ilvl w:val="1"/>
@@ -3702,6 +5100,16 @@
     </w:p>
     <w:p>
       <w:pPr>
+        <w:spacing w:line="360" w:lineRule="auto"/>
+        <w:rPr>
+          <w:rFonts w:cs="Times New Roman"/>
+          <w:iCs/>
+          <w:szCs w:val="28"/>
+        </w:rPr>
+      </w:pPr>
+    </w:p>
+    <w:p>
+      <w:pPr>
         <w:pStyle w:val="ListParagraph"/>
         <w:numPr>
           <w:ilvl w:val="2"/>
@@ -3748,6 +5156,66 @@
     </w:p>
     <w:p>
       <w:pPr>
+        <w:spacing w:line="360" w:lineRule="auto"/>
+        <w:rPr>
+          <w:rFonts w:cs="Times New Roman"/>
+          <w:iCs/>
+          <w:szCs w:val="28"/>
+        </w:rPr>
+      </w:pPr>
+      <w:r>
+        <w:rPr>
+          <w:rFonts w:cs="Times New Roman"/>
+          <w:iCs/>
+          <w:noProof/>
+          <w:szCs w:val="28"/>
+          <w:lang w:eastAsia="ja-JP"/>
+        </w:rPr>
+        <w:drawing>
+          <wp:inline distT="0" distB="0" distL="0" distR="0" wp14:anchorId="10522CF1" wp14:editId="02B700B1">
+            <wp:extent cx="5733415" cy="537210"/>
+            <wp:effectExtent l="0" t="0" r="635" b="0"/>
+            <wp:docPr id="34" name="Picture 34"/>
+            <wp:cNvGraphicFramePr>
+              <a:graphicFrameLocks xmlns:a="http://schemas.openxmlformats.org/drawingml/2006/main" noChangeAspect="1"/>
+            </wp:cNvGraphicFramePr>
+            <a:graphic xmlns:a="http://schemas.openxmlformats.org/drawingml/2006/main">
+              <a:graphicData uri="http://schemas.openxmlformats.org/drawingml/2006/picture">
+                <pic:pic xmlns:pic="http://schemas.openxmlformats.org/drawingml/2006/picture">
+                  <pic:nvPicPr>
+                    <pic:cNvPr id="34" name="23.PNG"/>
+                    <pic:cNvPicPr/>
+                  </pic:nvPicPr>
+                  <pic:blipFill>
+                    <a:blip r:embed="rId34">
+                      <a:extLst>
+                        <a:ext uri="{28A0092B-C50C-407E-A947-70E740481C1C}">
+                          <a14:useLocalDpi xmlns:a14="http://schemas.microsoft.com/office/drawing/2010/main" val="0"/>
+                        </a:ext>
+                      </a:extLst>
+                    </a:blip>
+                    <a:stretch>
+                      <a:fillRect/>
+                    </a:stretch>
+                  </pic:blipFill>
+                  <pic:spPr>
+                    <a:xfrm>
+                      <a:off x="0" y="0"/>
+                      <a:ext cx="5733415" cy="537210"/>
+                    </a:xfrm>
+                    <a:prstGeom prst="rect">
+                      <a:avLst/>
+                    </a:prstGeom>
+                  </pic:spPr>
+                </pic:pic>
+              </a:graphicData>
+            </a:graphic>
+          </wp:inline>
+        </w:drawing>
+      </w:r>
+    </w:p>
+    <w:p>
+      <w:pPr>
         <w:pStyle w:val="ListParagraph"/>
         <w:numPr>
           <w:ilvl w:val="1"/>
@@ -3772,6 +5240,57 @@
     <w:p>
       <w:pPr>
         <w:pStyle w:val="ListParagraph"/>
+        <w:spacing w:line="360" w:lineRule="auto"/>
+        <w:ind w:left="1800"/>
+        <w:rPr>
+          <w:rFonts w:cs="Times New Roman"/>
+          <w:iCs/>
+          <w:szCs w:val="28"/>
+          <w:lang w:val="vi-VN"/>
+        </w:rPr>
+      </w:pPr>
+    </w:p>
+    <w:p>
+      <w:pPr>
+        <w:pStyle w:val="ListParagraph"/>
+        <w:spacing w:line="360" w:lineRule="auto"/>
+        <w:ind w:left="1800"/>
+        <w:rPr>
+          <w:rFonts w:cs="Times New Roman"/>
+          <w:iCs/>
+          <w:szCs w:val="28"/>
+          <w:lang w:val="vi-VN"/>
+        </w:rPr>
+      </w:pPr>
+    </w:p>
+    <w:p>
+      <w:pPr>
+        <w:pStyle w:val="ListParagraph"/>
+        <w:spacing w:line="360" w:lineRule="auto"/>
+        <w:ind w:left="1800"/>
+        <w:rPr>
+          <w:rFonts w:cs="Times New Roman"/>
+          <w:iCs/>
+          <w:szCs w:val="28"/>
+          <w:lang w:val="vi-VN"/>
+        </w:rPr>
+      </w:pPr>
+    </w:p>
+    <w:p>
+      <w:pPr>
+        <w:pStyle w:val="ListParagraph"/>
+        <w:spacing w:line="360" w:lineRule="auto"/>
+        <w:ind w:left="1800"/>
+        <w:rPr>
+          <w:rFonts w:cs="Times New Roman"/>
+          <w:iCs/>
+          <w:szCs w:val="28"/>
+        </w:rPr>
+      </w:pPr>
+    </w:p>
+    <w:p>
+      <w:pPr>
+        <w:pStyle w:val="ListParagraph"/>
         <w:numPr>
           <w:ilvl w:val="2"/>
           <w:numId w:val="24"/>
@@ -3789,6 +5308,7 @@
           <w:iCs/>
           <w:szCs w:val="28"/>
         </w:rPr>
+        <w:lastRenderedPageBreak/>
         <w:t>tag_blog</w:t>
       </w:r>
     </w:p>
@@ -3817,6 +5337,76 @@
     </w:p>
     <w:p>
       <w:pPr>
+        <w:spacing w:line="360" w:lineRule="auto"/>
+        <w:rPr>
+          <w:rFonts w:cs="Times New Roman"/>
+          <w:iCs/>
+          <w:szCs w:val="28"/>
+        </w:rPr>
+      </w:pPr>
+      <w:r>
+        <w:rPr>
+          <w:rFonts w:cs="Times New Roman"/>
+          <w:iCs/>
+          <w:noProof/>
+          <w:szCs w:val="28"/>
+          <w:lang w:eastAsia="ja-JP"/>
+        </w:rPr>
+        <w:drawing>
+          <wp:inline distT="0" distB="0" distL="0" distR="0" wp14:anchorId="51AD1390" wp14:editId="3406A5FF">
+            <wp:extent cx="5733415" cy="549275"/>
+            <wp:effectExtent l="0" t="0" r="635" b="3175"/>
+            <wp:docPr id="35" name="Picture 35"/>
+            <wp:cNvGraphicFramePr>
+              <a:graphicFrameLocks xmlns:a="http://schemas.openxmlformats.org/drawingml/2006/main" noChangeAspect="1"/>
+            </wp:cNvGraphicFramePr>
+            <a:graphic xmlns:a="http://schemas.openxmlformats.org/drawingml/2006/main">
+              <a:graphicData uri="http://schemas.openxmlformats.org/drawingml/2006/picture">
+                <pic:pic xmlns:pic="http://schemas.openxmlformats.org/drawingml/2006/picture">
+                  <pic:nvPicPr>
+                    <pic:cNvPr id="35" name="24.PNG"/>
+                    <pic:cNvPicPr/>
+                  </pic:nvPicPr>
+                  <pic:blipFill>
+                    <a:blip r:embed="rId35">
+                      <a:extLst>
+                        <a:ext uri="{28A0092B-C50C-407E-A947-70E740481C1C}">
+                          <a14:useLocalDpi xmlns:a14="http://schemas.microsoft.com/office/drawing/2010/main" val="0"/>
+                        </a:ext>
+                      </a:extLst>
+                    </a:blip>
+                    <a:stretch>
+                      <a:fillRect/>
+                    </a:stretch>
+                  </pic:blipFill>
+                  <pic:spPr>
+                    <a:xfrm>
+                      <a:off x="0" y="0"/>
+                      <a:ext cx="5733415" cy="549275"/>
+                    </a:xfrm>
+                    <a:prstGeom prst="rect">
+                      <a:avLst/>
+                    </a:prstGeom>
+                  </pic:spPr>
+                </pic:pic>
+              </a:graphicData>
+            </a:graphic>
+          </wp:inline>
+        </w:drawing>
+      </w:r>
+    </w:p>
+    <w:p>
+      <w:pPr>
+        <w:spacing w:line="360" w:lineRule="auto"/>
+        <w:rPr>
+          <w:rFonts w:cs="Times New Roman"/>
+          <w:iCs/>
+          <w:szCs w:val="28"/>
+        </w:rPr>
+      </w:pPr>
+    </w:p>
+    <w:p>
+      <w:pPr>
         <w:pStyle w:val="ListParagraph"/>
         <w:numPr>
           <w:ilvl w:val="1"/>
@@ -3835,9 +5425,20 @@
           <w:iCs/>
           <w:szCs w:val="28"/>
         </w:rPr>
-        <w:lastRenderedPageBreak/>
         <w:t>Dữ liệu mẫu</w:t>
       </w:r>
+    </w:p>
+    <w:p>
+      <w:pPr>
+        <w:spacing w:line="360" w:lineRule="auto"/>
+        <w:rPr>
+          <w:rFonts w:cs="Times New Roman"/>
+          <w:iCs/>
+          <w:szCs w:val="28"/>
+        </w:rPr>
+      </w:pPr>
+      <w:bookmarkStart w:id="4" w:name="_GoBack"/>
+      <w:bookmarkEnd w:id="4"/>
     </w:p>
     <w:p>
       <w:pPr>
@@ -3903,6 +5504,66 @@
     </w:p>
     <w:p>
       <w:pPr>
+        <w:spacing w:line="360" w:lineRule="auto"/>
+        <w:rPr>
+          <w:rFonts w:cs="Times New Roman"/>
+          <w:iCs/>
+          <w:szCs w:val="28"/>
+        </w:rPr>
+      </w:pPr>
+      <w:r>
+        <w:rPr>
+          <w:rFonts w:cs="Times New Roman"/>
+          <w:iCs/>
+          <w:noProof/>
+          <w:szCs w:val="28"/>
+          <w:lang w:eastAsia="ja-JP"/>
+        </w:rPr>
+        <w:drawing>
+          <wp:inline distT="0" distB="0" distL="0" distR="0" wp14:anchorId="6CEE5635" wp14:editId="5FFD117D">
+            <wp:extent cx="5733415" cy="1021080"/>
+            <wp:effectExtent l="0" t="0" r="635" b="7620"/>
+            <wp:docPr id="36" name="Picture 36"/>
+            <wp:cNvGraphicFramePr>
+              <a:graphicFrameLocks xmlns:a="http://schemas.openxmlformats.org/drawingml/2006/main" noChangeAspect="1"/>
+            </wp:cNvGraphicFramePr>
+            <a:graphic xmlns:a="http://schemas.openxmlformats.org/drawingml/2006/main">
+              <a:graphicData uri="http://schemas.openxmlformats.org/drawingml/2006/picture">
+                <pic:pic xmlns:pic="http://schemas.openxmlformats.org/drawingml/2006/picture">
+                  <pic:nvPicPr>
+                    <pic:cNvPr id="36" name="25.PNG"/>
+                    <pic:cNvPicPr/>
+                  </pic:nvPicPr>
+                  <pic:blipFill>
+                    <a:blip r:embed="rId36">
+                      <a:extLst>
+                        <a:ext uri="{28A0092B-C50C-407E-A947-70E740481C1C}">
+                          <a14:useLocalDpi xmlns:a14="http://schemas.microsoft.com/office/drawing/2010/main" val="0"/>
+                        </a:ext>
+                      </a:extLst>
+                    </a:blip>
+                    <a:stretch>
+                      <a:fillRect/>
+                    </a:stretch>
+                  </pic:blipFill>
+                  <pic:spPr>
+                    <a:xfrm>
+                      <a:off x="0" y="0"/>
+                      <a:ext cx="5733415" cy="1021080"/>
+                    </a:xfrm>
+                    <a:prstGeom prst="rect">
+                      <a:avLst/>
+                    </a:prstGeom>
+                  </pic:spPr>
+                </pic:pic>
+              </a:graphicData>
+            </a:graphic>
+          </wp:inline>
+        </w:drawing>
+      </w:r>
+    </w:p>
+    <w:p>
+      <w:pPr>
         <w:pStyle w:val="ListParagraph"/>
         <w:numPr>
           <w:ilvl w:val="1"/>
@@ -3926,6 +5587,66 @@
     </w:p>
     <w:p>
       <w:pPr>
+        <w:spacing w:line="360" w:lineRule="auto"/>
+        <w:rPr>
+          <w:rFonts w:cs="Times New Roman"/>
+          <w:iCs/>
+          <w:szCs w:val="28"/>
+        </w:rPr>
+      </w:pPr>
+      <w:r>
+        <w:rPr>
+          <w:rFonts w:cs="Times New Roman"/>
+          <w:iCs/>
+          <w:noProof/>
+          <w:szCs w:val="28"/>
+          <w:lang w:eastAsia="ja-JP"/>
+        </w:rPr>
+        <w:drawing>
+          <wp:inline distT="0" distB="0" distL="0" distR="0" wp14:anchorId="23A165FE" wp14:editId="568644DD">
+            <wp:extent cx="5733415" cy="487045"/>
+            <wp:effectExtent l="0" t="0" r="635" b="8255"/>
+            <wp:docPr id="37" name="Picture 37"/>
+            <wp:cNvGraphicFramePr>
+              <a:graphicFrameLocks xmlns:a="http://schemas.openxmlformats.org/drawingml/2006/main" noChangeAspect="1"/>
+            </wp:cNvGraphicFramePr>
+            <a:graphic xmlns:a="http://schemas.openxmlformats.org/drawingml/2006/main">
+              <a:graphicData uri="http://schemas.openxmlformats.org/drawingml/2006/picture">
+                <pic:pic xmlns:pic="http://schemas.openxmlformats.org/drawingml/2006/picture">
+                  <pic:nvPicPr>
+                    <pic:cNvPr id="37" name="26.PNG"/>
+                    <pic:cNvPicPr/>
+                  </pic:nvPicPr>
+                  <pic:blipFill>
+                    <a:blip r:embed="rId37">
+                      <a:extLst>
+                        <a:ext uri="{28A0092B-C50C-407E-A947-70E740481C1C}">
+                          <a14:useLocalDpi xmlns:a14="http://schemas.microsoft.com/office/drawing/2010/main" val="0"/>
+                        </a:ext>
+                      </a:extLst>
+                    </a:blip>
+                    <a:stretch>
+                      <a:fillRect/>
+                    </a:stretch>
+                  </pic:blipFill>
+                  <pic:spPr>
+                    <a:xfrm>
+                      <a:off x="0" y="0"/>
+                      <a:ext cx="5733415" cy="487045"/>
+                    </a:xfrm>
+                    <a:prstGeom prst="rect">
+                      <a:avLst/>
+                    </a:prstGeom>
+                  </pic:spPr>
+                </pic:pic>
+              </a:graphicData>
+            </a:graphic>
+          </wp:inline>
+        </w:drawing>
+      </w:r>
+    </w:p>
+    <w:p>
+      <w:pPr>
         <w:pStyle w:val="ListParagraph"/>
         <w:numPr>
           <w:ilvl w:val="2"/>
@@ -3980,6 +5701,66 @@
     </w:p>
     <w:p>
       <w:pPr>
+        <w:spacing w:line="360" w:lineRule="auto"/>
+        <w:rPr>
+          <w:rFonts w:cs="Times New Roman"/>
+          <w:iCs/>
+          <w:szCs w:val="28"/>
+        </w:rPr>
+      </w:pPr>
+      <w:r>
+        <w:rPr>
+          <w:rFonts w:cs="Times New Roman"/>
+          <w:iCs/>
+          <w:noProof/>
+          <w:szCs w:val="28"/>
+          <w:lang w:eastAsia="ja-JP"/>
+        </w:rPr>
+        <w:drawing>
+          <wp:inline distT="0" distB="0" distL="0" distR="0" wp14:anchorId="13D9F5A6" wp14:editId="5372E313">
+            <wp:extent cx="5733415" cy="690245"/>
+            <wp:effectExtent l="0" t="0" r="635" b="0"/>
+            <wp:docPr id="38" name="Picture 38"/>
+            <wp:cNvGraphicFramePr>
+              <a:graphicFrameLocks xmlns:a="http://schemas.openxmlformats.org/drawingml/2006/main" noChangeAspect="1"/>
+            </wp:cNvGraphicFramePr>
+            <a:graphic xmlns:a="http://schemas.openxmlformats.org/drawingml/2006/main">
+              <a:graphicData uri="http://schemas.openxmlformats.org/drawingml/2006/picture">
+                <pic:pic xmlns:pic="http://schemas.openxmlformats.org/drawingml/2006/picture">
+                  <pic:nvPicPr>
+                    <pic:cNvPr id="38" name="27.PNG"/>
+                    <pic:cNvPicPr/>
+                  </pic:nvPicPr>
+                  <pic:blipFill>
+                    <a:blip r:embed="rId38">
+                      <a:extLst>
+                        <a:ext uri="{28A0092B-C50C-407E-A947-70E740481C1C}">
+                          <a14:useLocalDpi xmlns:a14="http://schemas.microsoft.com/office/drawing/2010/main" val="0"/>
+                        </a:ext>
+                      </a:extLst>
+                    </a:blip>
+                    <a:stretch>
+                      <a:fillRect/>
+                    </a:stretch>
+                  </pic:blipFill>
+                  <pic:spPr>
+                    <a:xfrm>
+                      <a:off x="0" y="0"/>
+                      <a:ext cx="5733415" cy="690245"/>
+                    </a:xfrm>
+                    <a:prstGeom prst="rect">
+                      <a:avLst/>
+                    </a:prstGeom>
+                  </pic:spPr>
+                </pic:pic>
+              </a:graphicData>
+            </a:graphic>
+          </wp:inline>
+        </w:drawing>
+      </w:r>
+    </w:p>
+    <w:p>
+      <w:pPr>
         <w:pStyle w:val="ListParagraph"/>
         <w:numPr>
           <w:ilvl w:val="1"/>
@@ -4003,6 +5784,66 @@
     </w:p>
     <w:p>
       <w:pPr>
+        <w:spacing w:line="360" w:lineRule="auto"/>
+        <w:rPr>
+          <w:rFonts w:cs="Times New Roman"/>
+          <w:iCs/>
+          <w:szCs w:val="28"/>
+        </w:rPr>
+      </w:pPr>
+      <w:r>
+        <w:rPr>
+          <w:rFonts w:cs="Times New Roman"/>
+          <w:iCs/>
+          <w:noProof/>
+          <w:szCs w:val="28"/>
+          <w:lang w:eastAsia="ja-JP"/>
+        </w:rPr>
+        <w:drawing>
+          <wp:inline distT="0" distB="0" distL="0" distR="0" wp14:anchorId="192E1259" wp14:editId="0C3611CC">
+            <wp:extent cx="4534533" cy="724001"/>
+            <wp:effectExtent l="0" t="0" r="0" b="0"/>
+            <wp:docPr id="39" name="Picture 39"/>
+            <wp:cNvGraphicFramePr>
+              <a:graphicFrameLocks xmlns:a="http://schemas.openxmlformats.org/drawingml/2006/main" noChangeAspect="1"/>
+            </wp:cNvGraphicFramePr>
+            <a:graphic xmlns:a="http://schemas.openxmlformats.org/drawingml/2006/main">
+              <a:graphicData uri="http://schemas.openxmlformats.org/drawingml/2006/picture">
+                <pic:pic xmlns:pic="http://schemas.openxmlformats.org/drawingml/2006/picture">
+                  <pic:nvPicPr>
+                    <pic:cNvPr id="39" name="28.PNG"/>
+                    <pic:cNvPicPr/>
+                  </pic:nvPicPr>
+                  <pic:blipFill>
+                    <a:blip r:embed="rId39">
+                      <a:extLst>
+                        <a:ext uri="{28A0092B-C50C-407E-A947-70E740481C1C}">
+                          <a14:useLocalDpi xmlns:a14="http://schemas.microsoft.com/office/drawing/2010/main" val="0"/>
+                        </a:ext>
+                      </a:extLst>
+                    </a:blip>
+                    <a:stretch>
+                      <a:fillRect/>
+                    </a:stretch>
+                  </pic:blipFill>
+                  <pic:spPr>
+                    <a:xfrm>
+                      <a:off x="0" y="0"/>
+                      <a:ext cx="4534533" cy="724001"/>
+                    </a:xfrm>
+                    <a:prstGeom prst="rect">
+                      <a:avLst/>
+                    </a:prstGeom>
+                  </pic:spPr>
+                </pic:pic>
+              </a:graphicData>
+            </a:graphic>
+          </wp:inline>
+        </w:drawing>
+      </w:r>
+    </w:p>
+    <w:p>
+      <w:pPr>
         <w:pStyle w:val="Heading2"/>
         <w:numPr>
           <w:ilvl w:val="0"/>
@@ -4020,6 +5861,7 @@
           <w:sz w:val="28"/>
           <w:szCs w:val="28"/>
         </w:rPr>
+        <w:lastRenderedPageBreak/>
         <w:t xml:space="preserve"> </w:t>
       </w:r>
       <w:r>
@@ -4055,6 +5897,7 @@
           <w:noProof/>
           <w:sz w:val="26"/>
           <w:szCs w:val="26"/>
+          <w:lang w:eastAsia="ja-JP"/>
         </w:rPr>
         <w:drawing>
           <wp:inline distT="0" distB="0" distL="0" distR="0" wp14:anchorId="1DC0506B" wp14:editId="506529B3">
@@ -4072,7 +5915,7 @@
                     <pic:cNvPicPr/>
                   </pic:nvPicPr>
                   <pic:blipFill rotWithShape="1">
-                    <a:blip r:embed="rId16">
+                    <a:blip r:embed="rId40">
                       <a:extLst>
                         <a:ext uri="{28A0092B-C50C-407E-A947-70E740481C1C}">
                           <a14:useLocalDpi xmlns:a14="http://schemas.microsoft.com/office/drawing/2010/main" val="0"/>
@@ -4178,13 +6021,14 @@
           <w:szCs w:val="40"/>
         </w:rPr>
       </w:pPr>
-      <w:bookmarkStart w:id="4" w:name="_Toc497306115"/>
+      <w:bookmarkStart w:id="5" w:name="_Toc497306115"/>
       <w:r>
         <w:rPr>
           <w:rFonts w:ascii="Arial" w:hAnsi="Arial" w:cs="Arial"/>
           <w:sz w:val="40"/>
           <w:szCs w:val="40"/>
         </w:rPr>
+        <w:lastRenderedPageBreak/>
         <w:t>Gi</w:t>
       </w:r>
       <w:r>
@@ -4195,7 +6039,7 @@
         </w:rPr>
         <w:t>ao diện</w:t>
       </w:r>
-      <w:bookmarkEnd w:id="4"/>
+      <w:bookmarkEnd w:id="5"/>
     </w:p>
     <w:p>
       <w:pPr>
@@ -4205,11 +6049,11 @@
           <w:numId w:val="7"/>
         </w:numPr>
       </w:pPr>
-      <w:bookmarkStart w:id="5" w:name="_Toc497306116"/>
+      <w:bookmarkStart w:id="6" w:name="_Toc497306116"/>
       <w:r>
         <w:t>Giao diện trang chủ</w:t>
       </w:r>
-      <w:bookmarkEnd w:id="5"/>
+      <w:bookmarkEnd w:id="6"/>
     </w:p>
     <w:p/>
     <w:p>
@@ -4247,7 +6091,7 @@
           <w:szCs w:val="40"/>
         </w:rPr>
       </w:pPr>
-      <w:bookmarkStart w:id="6" w:name="_Toc497306117"/>
+      <w:bookmarkStart w:id="7" w:name="_Toc497306117"/>
       <w:r>
         <w:rPr>
           <w:rFonts w:ascii="Arial" w:hAnsi="Arial" w:cs="Arial"/>
@@ -4257,7 +6101,7 @@
         <w:lastRenderedPageBreak/>
         <w:t>K</w:t>
       </w:r>
-      <w:bookmarkEnd w:id="6"/>
+      <w:bookmarkEnd w:id="7"/>
       <w:r>
         <w:rPr>
           <w:rFonts w:ascii="Arial" w:hAnsi="Arial" w:cs="Arial"/>
@@ -4344,8 +6188,8 @@
     </w:p>
     <w:p/>
     <w:sectPr>
-      <w:headerReference w:type="default" r:id="rId17"/>
-      <w:footerReference w:type="default" r:id="rId18"/>
+      <w:headerReference w:type="default" r:id="rId41"/>
+      <w:footerReference w:type="default" r:id="rId42"/>
       <w:pgSz w:w="11909" w:h="16834" w:code="9"/>
       <w:pgMar w:top="1440" w:right="1440" w:bottom="1440" w:left="1440" w:header="540" w:footer="255" w:gutter="0"/>
       <w:pgBorders w:display="firstPage" w:offsetFrom="page">
@@ -4363,7 +6207,7 @@
 </file>
 
 <file path=word/endnotes.xml><?xml version="1.0" encoding="utf-8"?>
-<w:endnotes xmlns:wpc="http://schemas.microsoft.com/office/word/2010/wordprocessingCanvas" xmlns:cx="http://schemas.microsoft.com/office/drawing/2014/chartex" xmlns:cx1="http://schemas.microsoft.com/office/drawing/2015/9/8/chartex" xmlns:cx2="http://schemas.microsoft.com/office/drawing/2015/10/21/chartex" xmlns:cx3="http://schemas.microsoft.com/office/drawing/2016/5/9/chartex" xmlns:cx4="http://schemas.microsoft.com/office/drawing/2016/5/10/chartex" xmlns:cx5="http://schemas.microsoft.com/office/drawing/2016/5/11/chartex" xmlns:cx6="http://schemas.microsoft.com/office/drawing/2016/5/12/chartex" xmlns:cx7="http://schemas.microsoft.com/office/drawing/2016/5/13/chartex" xmlns:cx8="http://schemas.microsoft.com/office/drawing/2016/5/14/chartex" xmlns:mc="http://schemas.openxmlformats.org/markup-compatibility/2006" xmlns:aink="http://schemas.microsoft.com/office/drawing/2016/ink" xmlns:am3d="http://schemas.microsoft.com/office/drawing/2017/model3d" xmlns:o="urn:schemas-microsoft-com:office:office" xmlns:r="http://schemas.openxmlformats.org/officeDocument/2006/relationships" xmlns:m="http://schemas.openxmlformats.org/officeDocument/2006/math" xmlns:v="urn:schemas-microsoft-com:vml" xmlns:wp14="http://schemas.microsoft.com/office/word/2010/wordprocessingDrawing" xmlns:wp="http://schemas.openxmlformats.org/drawingml/2006/wordprocessingDrawing" xmlns:w10="urn:schemas-microsoft-com:office:word" xmlns:w="http://schemas.openxmlformats.org/wordprocessingml/2006/main" xmlns:w14="http://schemas.microsoft.com/office/word/2010/wordml" xmlns:w15="http://schemas.microsoft.com/office/word/2012/wordml" xmlns:w16cex="http://schemas.microsoft.com/office/word/2018/wordml/cex" xmlns:w16cid="http://schemas.microsoft.com/office/word/2016/wordml/cid" xmlns:w16="http://schemas.microsoft.com/office/word/2018/wordml" xmlns:w16se="http://schemas.microsoft.com/office/word/2015/wordml/symex" xmlns:wpg="http://schemas.microsoft.com/office/word/2010/wordprocessingGroup" xmlns:wpi="http://schemas.microsoft.com/office/word/2010/wordprocessingInk" xmlns:wne="http://schemas.microsoft.com/office/word/2006/wordml" xmlns:wps="http://schemas.microsoft.com/office/word/2010/wordprocessingShape" mc:Ignorable="w14 w15 w16se w16cid w16 w16cex wp14">
+<w:endnotes xmlns:wpc="http://schemas.microsoft.com/office/word/2010/wordprocessingCanvas" xmlns:cx="http://schemas.microsoft.com/office/drawing/2014/chartex" xmlns:mc="http://schemas.openxmlformats.org/markup-compatibility/2006" xmlns:o="urn:schemas-microsoft-com:office:office" xmlns:r="http://schemas.openxmlformats.org/officeDocument/2006/relationships" xmlns:m="http://schemas.openxmlformats.org/officeDocument/2006/math" xmlns:v="urn:schemas-microsoft-com:vml" xmlns:wp14="http://schemas.microsoft.com/office/word/2010/wordprocessingDrawing" xmlns:wp="http://schemas.openxmlformats.org/drawingml/2006/wordprocessingDrawing" xmlns:w10="urn:schemas-microsoft-com:office:word" xmlns:w="http://schemas.openxmlformats.org/wordprocessingml/2006/main" xmlns:w14="http://schemas.microsoft.com/office/word/2010/wordml" xmlns:w15="http://schemas.microsoft.com/office/word/2012/wordml" xmlns:w16se="http://schemas.microsoft.com/office/word/2015/wordml/symex" xmlns:wpg="http://schemas.microsoft.com/office/word/2010/wordprocessingGroup" xmlns:wpi="http://schemas.microsoft.com/office/word/2010/wordprocessingInk" xmlns:wne="http://schemas.microsoft.com/office/word/2006/wordml" xmlns:wps="http://schemas.microsoft.com/office/word/2010/wordprocessingShape" mc:Ignorable="w14 w15 w16se wp14">
   <w:endnote w:type="separator" w:id="-1">
     <w:p>
       <w:pPr>
@@ -4388,7 +6232,7 @@
 </file>
 
 <file path=word/footer1.xml><?xml version="1.0" encoding="utf-8"?>
-<w:ftr xmlns:wpc="http://schemas.microsoft.com/office/word/2010/wordprocessingCanvas" xmlns:cx="http://schemas.microsoft.com/office/drawing/2014/chartex" xmlns:cx1="http://schemas.microsoft.com/office/drawing/2015/9/8/chartex" xmlns:cx2="http://schemas.microsoft.com/office/drawing/2015/10/21/chartex" xmlns:cx3="http://schemas.microsoft.com/office/drawing/2016/5/9/chartex" xmlns:cx4="http://schemas.microsoft.com/office/drawing/2016/5/10/chartex" xmlns:cx5="http://schemas.microsoft.com/office/drawing/2016/5/11/chartex" xmlns:cx6="http://schemas.microsoft.com/office/drawing/2016/5/12/chartex" xmlns:cx7="http://schemas.microsoft.com/office/drawing/2016/5/13/chartex" xmlns:cx8="http://schemas.microsoft.com/office/drawing/2016/5/14/chartex" xmlns:mc="http://schemas.openxmlformats.org/markup-compatibility/2006" xmlns:aink="http://schemas.microsoft.com/office/drawing/2016/ink" xmlns:am3d="http://schemas.microsoft.com/office/drawing/2017/model3d" xmlns:o="urn:schemas-microsoft-com:office:office" xmlns:r="http://schemas.openxmlformats.org/officeDocument/2006/relationships" xmlns:m="http://schemas.openxmlformats.org/officeDocument/2006/math" xmlns:v="urn:schemas-microsoft-com:vml" xmlns:wp14="http://schemas.microsoft.com/office/word/2010/wordprocessingDrawing" xmlns:wp="http://schemas.openxmlformats.org/drawingml/2006/wordprocessingDrawing" xmlns:w10="urn:schemas-microsoft-com:office:word" xmlns:w="http://schemas.openxmlformats.org/wordprocessingml/2006/main" xmlns:w14="http://schemas.microsoft.com/office/word/2010/wordml" xmlns:w15="http://schemas.microsoft.com/office/word/2012/wordml" xmlns:w16cex="http://schemas.microsoft.com/office/word/2018/wordml/cex" xmlns:w16cid="http://schemas.microsoft.com/office/word/2016/wordml/cid" xmlns:w16="http://schemas.microsoft.com/office/word/2018/wordml" xmlns:w16se="http://schemas.microsoft.com/office/word/2015/wordml/symex" xmlns:wpg="http://schemas.microsoft.com/office/word/2010/wordprocessingGroup" xmlns:wpi="http://schemas.microsoft.com/office/word/2010/wordprocessingInk" xmlns:wne="http://schemas.microsoft.com/office/word/2006/wordml" xmlns:wps="http://schemas.microsoft.com/office/word/2010/wordprocessingShape" mc:Ignorable="w14 w15 w16se w16cid w16 w16cex wp14">
+<w:ftr xmlns:wpc="http://schemas.microsoft.com/office/word/2010/wordprocessingCanvas" xmlns:cx="http://schemas.microsoft.com/office/drawing/2014/chartex" xmlns:mc="http://schemas.openxmlformats.org/markup-compatibility/2006" xmlns:o="urn:schemas-microsoft-com:office:office" xmlns:r="http://schemas.openxmlformats.org/officeDocument/2006/relationships" xmlns:m="http://schemas.openxmlformats.org/officeDocument/2006/math" xmlns:v="urn:schemas-microsoft-com:vml" xmlns:wp14="http://schemas.microsoft.com/office/word/2010/wordprocessingDrawing" xmlns:wp="http://schemas.openxmlformats.org/drawingml/2006/wordprocessingDrawing" xmlns:w10="urn:schemas-microsoft-com:office:word" xmlns:w="http://schemas.openxmlformats.org/wordprocessingml/2006/main" xmlns:w14="http://schemas.microsoft.com/office/word/2010/wordml" xmlns:w15="http://schemas.microsoft.com/office/word/2012/wordml" xmlns:w16se="http://schemas.microsoft.com/office/word/2015/wordml/symex" xmlns:wpg="http://schemas.microsoft.com/office/word/2010/wordprocessingGroup" xmlns:wpi="http://schemas.microsoft.com/office/word/2010/wordprocessingInk" xmlns:wne="http://schemas.microsoft.com/office/word/2006/wordml" xmlns:wps="http://schemas.microsoft.com/office/word/2010/wordprocessingShape" mc:Ignorable="w14 w15 w16se wp14">
   <w:sdt>
     <w:sdtPr>
       <w:id w:val="1817610547"/>
@@ -4455,7 +6299,7 @@
           <w:rPr>
             <w:noProof/>
           </w:rPr>
-          <w:t>4</w:t>
+          <w:t>13</w:t>
         </w:r>
         <w:r>
           <w:rPr>
@@ -4498,7 +6342,7 @@
 </file>
 
 <file path=word/footnotes.xml><?xml version="1.0" encoding="utf-8"?>
-<w:footnotes xmlns:wpc="http://schemas.microsoft.com/office/word/2010/wordprocessingCanvas" xmlns:cx="http://schemas.microsoft.com/office/drawing/2014/chartex" xmlns:cx1="http://schemas.microsoft.com/office/drawing/2015/9/8/chartex" xmlns:cx2="http://schemas.microsoft.com/office/drawing/2015/10/21/chartex" xmlns:cx3="http://schemas.microsoft.com/office/drawing/2016/5/9/chartex" xmlns:cx4="http://schemas.microsoft.com/office/drawing/2016/5/10/chartex" xmlns:cx5="http://schemas.microsoft.com/office/drawing/2016/5/11/chartex" xmlns:cx6="http://schemas.microsoft.com/office/drawing/2016/5/12/chartex" xmlns:cx7="http://schemas.microsoft.com/office/drawing/2016/5/13/chartex" xmlns:cx8="http://schemas.microsoft.com/office/drawing/2016/5/14/chartex" xmlns:mc="http://schemas.openxmlformats.org/markup-compatibility/2006" xmlns:aink="http://schemas.microsoft.com/office/drawing/2016/ink" xmlns:am3d="http://schemas.microsoft.com/office/drawing/2017/model3d" xmlns:o="urn:schemas-microsoft-com:office:office" xmlns:r="http://schemas.openxmlformats.org/officeDocument/2006/relationships" xmlns:m="http://schemas.openxmlformats.org/officeDocument/2006/math" xmlns:v="urn:schemas-microsoft-com:vml" xmlns:wp14="http://schemas.microsoft.com/office/word/2010/wordprocessingDrawing" xmlns:wp="http://schemas.openxmlformats.org/drawingml/2006/wordprocessingDrawing" xmlns:w10="urn:schemas-microsoft-com:office:word" xmlns:w="http://schemas.openxmlformats.org/wordprocessingml/2006/main" xmlns:w14="http://schemas.microsoft.com/office/word/2010/wordml" xmlns:w15="http://schemas.microsoft.com/office/word/2012/wordml" xmlns:w16cex="http://schemas.microsoft.com/office/word/2018/wordml/cex" xmlns:w16cid="http://schemas.microsoft.com/office/word/2016/wordml/cid" xmlns:w16="http://schemas.microsoft.com/office/word/2018/wordml" xmlns:w16se="http://schemas.microsoft.com/office/word/2015/wordml/symex" xmlns:wpg="http://schemas.microsoft.com/office/word/2010/wordprocessingGroup" xmlns:wpi="http://schemas.microsoft.com/office/word/2010/wordprocessingInk" xmlns:wne="http://schemas.microsoft.com/office/word/2006/wordml" xmlns:wps="http://schemas.microsoft.com/office/word/2010/wordprocessingShape" mc:Ignorable="w14 w15 w16se w16cid w16 w16cex wp14">
+<w:footnotes xmlns:wpc="http://schemas.microsoft.com/office/word/2010/wordprocessingCanvas" xmlns:cx="http://schemas.microsoft.com/office/drawing/2014/chartex" xmlns:mc="http://schemas.openxmlformats.org/markup-compatibility/2006" xmlns:o="urn:schemas-microsoft-com:office:office" xmlns:r="http://schemas.openxmlformats.org/officeDocument/2006/relationships" xmlns:m="http://schemas.openxmlformats.org/officeDocument/2006/math" xmlns:v="urn:schemas-microsoft-com:vml" xmlns:wp14="http://schemas.microsoft.com/office/word/2010/wordprocessingDrawing" xmlns:wp="http://schemas.openxmlformats.org/drawingml/2006/wordprocessingDrawing" xmlns:w10="urn:schemas-microsoft-com:office:word" xmlns:w="http://schemas.openxmlformats.org/wordprocessingml/2006/main" xmlns:w14="http://schemas.microsoft.com/office/word/2010/wordml" xmlns:w15="http://schemas.microsoft.com/office/word/2012/wordml" xmlns:w16se="http://schemas.microsoft.com/office/word/2015/wordml/symex" xmlns:wpg="http://schemas.microsoft.com/office/word/2010/wordprocessingGroup" xmlns:wpi="http://schemas.microsoft.com/office/word/2010/wordprocessingInk" xmlns:wne="http://schemas.microsoft.com/office/word/2006/wordml" xmlns:wps="http://schemas.microsoft.com/office/word/2010/wordprocessingShape" mc:Ignorable="w14 w15 w16se wp14">
   <w:footnote w:type="separator" w:id="-1">
     <w:p>
       <w:pPr>
@@ -4523,7 +6367,7 @@
 </file>
 
 <file path=word/header1.xml><?xml version="1.0" encoding="utf-8"?>
-<w:hdr xmlns:wpc="http://schemas.microsoft.com/office/word/2010/wordprocessingCanvas" xmlns:cx="http://schemas.microsoft.com/office/drawing/2014/chartex" xmlns:cx1="http://schemas.microsoft.com/office/drawing/2015/9/8/chartex" xmlns:cx2="http://schemas.microsoft.com/office/drawing/2015/10/21/chartex" xmlns:cx3="http://schemas.microsoft.com/office/drawing/2016/5/9/chartex" xmlns:cx4="http://schemas.microsoft.com/office/drawing/2016/5/10/chartex" xmlns:cx5="http://schemas.microsoft.com/office/drawing/2016/5/11/chartex" xmlns:cx6="http://schemas.microsoft.com/office/drawing/2016/5/12/chartex" xmlns:cx7="http://schemas.microsoft.com/office/drawing/2016/5/13/chartex" xmlns:cx8="http://schemas.microsoft.com/office/drawing/2016/5/14/chartex" xmlns:mc="http://schemas.openxmlformats.org/markup-compatibility/2006" xmlns:aink="http://schemas.microsoft.com/office/drawing/2016/ink" xmlns:am3d="http://schemas.microsoft.com/office/drawing/2017/model3d" xmlns:o="urn:schemas-microsoft-com:office:office" xmlns:r="http://schemas.openxmlformats.org/officeDocument/2006/relationships" xmlns:m="http://schemas.openxmlformats.org/officeDocument/2006/math" xmlns:v="urn:schemas-microsoft-com:vml" xmlns:wp14="http://schemas.microsoft.com/office/word/2010/wordprocessingDrawing" xmlns:wp="http://schemas.openxmlformats.org/drawingml/2006/wordprocessingDrawing" xmlns:w10="urn:schemas-microsoft-com:office:word" xmlns:w="http://schemas.openxmlformats.org/wordprocessingml/2006/main" xmlns:w14="http://schemas.microsoft.com/office/word/2010/wordml" xmlns:w15="http://schemas.microsoft.com/office/word/2012/wordml" xmlns:w16cex="http://schemas.microsoft.com/office/word/2018/wordml/cex" xmlns:w16cid="http://schemas.microsoft.com/office/word/2016/wordml/cid" xmlns:w16="http://schemas.microsoft.com/office/word/2018/wordml" xmlns:w16se="http://schemas.microsoft.com/office/word/2015/wordml/symex" xmlns:wpg="http://schemas.microsoft.com/office/word/2010/wordprocessingGroup" xmlns:wpi="http://schemas.microsoft.com/office/word/2010/wordprocessingInk" xmlns:wne="http://schemas.microsoft.com/office/word/2006/wordml" xmlns:wps="http://schemas.microsoft.com/office/word/2010/wordprocessingShape" mc:Ignorable="w14 w15 w16se w16cid w16 w16cex wp14">
+<w:hdr xmlns:wpc="http://schemas.microsoft.com/office/word/2010/wordprocessingCanvas" xmlns:cx="http://schemas.microsoft.com/office/drawing/2014/chartex" xmlns:mc="http://schemas.openxmlformats.org/markup-compatibility/2006" xmlns:o="urn:schemas-microsoft-com:office:office" xmlns:r="http://schemas.openxmlformats.org/officeDocument/2006/relationships" xmlns:m="http://schemas.openxmlformats.org/officeDocument/2006/math" xmlns:v="urn:schemas-microsoft-com:vml" xmlns:wp14="http://schemas.microsoft.com/office/word/2010/wordprocessingDrawing" xmlns:wp="http://schemas.openxmlformats.org/drawingml/2006/wordprocessingDrawing" xmlns:w10="urn:schemas-microsoft-com:office:word" xmlns:w="http://schemas.openxmlformats.org/wordprocessingml/2006/main" xmlns:w14="http://schemas.microsoft.com/office/word/2010/wordml" xmlns:w15="http://schemas.microsoft.com/office/word/2012/wordml" xmlns:w16se="http://schemas.microsoft.com/office/word/2015/wordml/symex" xmlns:wpg="http://schemas.microsoft.com/office/word/2010/wordprocessingGroup" xmlns:wpi="http://schemas.microsoft.com/office/word/2010/wordprocessingInk" xmlns:wne="http://schemas.microsoft.com/office/word/2006/wordml" xmlns:wps="http://schemas.microsoft.com/office/word/2010/wordprocessingShape" mc:Ignorable="w14 w15 w16se wp14">
   <w:p>
     <w:pPr>
       <w:pStyle w:val="Header"/>
@@ -4539,6 +6383,7 @@
         <w:color w:val="548DD4"/>
         <w:sz w:val="20"/>
         <w:szCs w:val="20"/>
+        <w:lang w:eastAsia="ja-JP"/>
       </w:rPr>
       <mc:AlternateContent>
         <mc:Choice Requires="wps">
@@ -4602,7 +6447,7 @@
             </wp:anchor>
           </w:drawing>
         </mc:Choice>
-        <mc:Fallback>
+        <mc:Fallback xmlns:w16="http://schemas.microsoft.com/office/word/2018/wordml" xmlns:w16cid="http://schemas.microsoft.com/office/word/2016/wordml/cid" xmlns:w16cex="http://schemas.microsoft.com/office/word/2018/wordml/cex" xmlns:am3d="http://schemas.microsoft.com/office/drawing/2017/model3d" xmlns:aink="http://schemas.microsoft.com/office/drawing/2016/ink" xmlns:cx8="http://schemas.microsoft.com/office/drawing/2016/5/14/chartex" xmlns:cx7="http://schemas.microsoft.com/office/drawing/2016/5/13/chartex" xmlns:cx6="http://schemas.microsoft.com/office/drawing/2016/5/12/chartex" xmlns:cx5="http://schemas.microsoft.com/office/drawing/2016/5/11/chartex" xmlns:cx4="http://schemas.microsoft.com/office/drawing/2016/5/10/chartex" xmlns:cx3="http://schemas.microsoft.com/office/drawing/2016/5/9/chartex" xmlns:cx2="http://schemas.microsoft.com/office/drawing/2015/10/21/chartex" xmlns:cx1="http://schemas.microsoft.com/office/drawing/2015/9/8/chartex">
           <w:pict>
             <v:shapetype w14:anchorId="77CD0E55" id="_x0000_t32" coordsize="21600,21600" o:spt="32" o:oned="t" path="m,l21600,21600e" filled="f">
               <v:path arrowok="t" fillok="f" o:connecttype="none"/>
@@ -4622,6 +6467,7 @@
         <w:color w:val="548DD4"/>
         <w:sz w:val="20"/>
         <w:szCs w:val="20"/>
+        <w:lang w:eastAsia="ja-JP"/>
       </w:rPr>
       <w:drawing>
         <wp:inline distT="0" distB="0" distL="0" distR="0" wp14:anchorId="320AD913" wp14:editId="65366FD6">
@@ -4674,7 +6520,7 @@
 </file>
 
 <file path=word/numbering.xml><?xml version="1.0" encoding="utf-8"?>
-<w:numbering xmlns:wpc="http://schemas.microsoft.com/office/word/2010/wordprocessingCanvas" xmlns:cx="http://schemas.microsoft.com/office/drawing/2014/chartex" xmlns:cx1="http://schemas.microsoft.com/office/drawing/2015/9/8/chartex" xmlns:cx2="http://schemas.microsoft.com/office/drawing/2015/10/21/chartex" xmlns:cx3="http://schemas.microsoft.com/office/drawing/2016/5/9/chartex" xmlns:cx4="http://schemas.microsoft.com/office/drawing/2016/5/10/chartex" xmlns:cx5="http://schemas.microsoft.com/office/drawing/2016/5/11/chartex" xmlns:cx6="http://schemas.microsoft.com/office/drawing/2016/5/12/chartex" xmlns:cx7="http://schemas.microsoft.com/office/drawing/2016/5/13/chartex" xmlns:cx8="http://schemas.microsoft.com/office/drawing/2016/5/14/chartex" xmlns:mc="http://schemas.openxmlformats.org/markup-compatibility/2006" xmlns:aink="http://schemas.microsoft.com/office/drawing/2016/ink" xmlns:am3d="http://schemas.microsoft.com/office/drawing/2017/model3d" xmlns:o="urn:schemas-microsoft-com:office:office" xmlns:r="http://schemas.openxmlformats.org/officeDocument/2006/relationships" xmlns:m="http://schemas.openxmlformats.org/officeDocument/2006/math" xmlns:v="urn:schemas-microsoft-com:vml" xmlns:wp14="http://schemas.microsoft.com/office/word/2010/wordprocessingDrawing" xmlns:wp="http://schemas.openxmlformats.org/drawingml/2006/wordprocessingDrawing" xmlns:w10="urn:schemas-microsoft-com:office:word" xmlns:w="http://schemas.openxmlformats.org/wordprocessingml/2006/main" xmlns:w14="http://schemas.microsoft.com/office/word/2010/wordml" xmlns:w15="http://schemas.microsoft.com/office/word/2012/wordml" xmlns:w16cex="http://schemas.microsoft.com/office/word/2018/wordml/cex" xmlns:w16cid="http://schemas.microsoft.com/office/word/2016/wordml/cid" xmlns:w16="http://schemas.microsoft.com/office/word/2018/wordml" xmlns:w16se="http://schemas.microsoft.com/office/word/2015/wordml/symex" xmlns:wpg="http://schemas.microsoft.com/office/word/2010/wordprocessingGroup" xmlns:wpi="http://schemas.microsoft.com/office/word/2010/wordprocessingInk" xmlns:wne="http://schemas.microsoft.com/office/word/2006/wordml" xmlns:wps="http://schemas.microsoft.com/office/word/2010/wordprocessingShape" mc:Ignorable="w14 w15 w16se w16cid w16 w16cex wp14">
+<w:numbering xmlns:wpc="http://schemas.microsoft.com/office/word/2010/wordprocessingCanvas" xmlns:cx="http://schemas.microsoft.com/office/drawing/2014/chartex" xmlns:mc="http://schemas.openxmlformats.org/markup-compatibility/2006" xmlns:o="urn:schemas-microsoft-com:office:office" xmlns:r="http://schemas.openxmlformats.org/officeDocument/2006/relationships" xmlns:m="http://schemas.openxmlformats.org/officeDocument/2006/math" xmlns:v="urn:schemas-microsoft-com:vml" xmlns:wp14="http://schemas.microsoft.com/office/word/2010/wordprocessingDrawing" xmlns:wp="http://schemas.openxmlformats.org/drawingml/2006/wordprocessingDrawing" xmlns:w10="urn:schemas-microsoft-com:office:word" xmlns:w="http://schemas.openxmlformats.org/wordprocessingml/2006/main" xmlns:w14="http://schemas.microsoft.com/office/word/2010/wordml" xmlns:w15="http://schemas.microsoft.com/office/word/2012/wordml" xmlns:w16se="http://schemas.microsoft.com/office/word/2015/wordml/symex" xmlns:wpg="http://schemas.microsoft.com/office/word/2010/wordprocessingGroup" xmlns:wpi="http://schemas.microsoft.com/office/word/2010/wordprocessingInk" xmlns:wne="http://schemas.microsoft.com/office/word/2006/wordml" xmlns:wps="http://schemas.microsoft.com/office/word/2010/wordprocessingShape" mc:Ignorable="w14 w15 w16se wp14">
   <w:abstractNum w:abstractNumId="0" w15:restartNumberingAfterBreak="0">
     <w:nsid w:val="00514528"/>
     <w:multiLevelType w:val="hybridMultilevel"/>
@@ -7082,7 +8928,7 @@
 </file>
 
 <file path=word/styles.xml><?xml version="1.0" encoding="utf-8"?>
-<w:styles xmlns:mc="http://schemas.openxmlformats.org/markup-compatibility/2006" xmlns:r="http://schemas.openxmlformats.org/officeDocument/2006/relationships" xmlns:w="http://schemas.openxmlformats.org/wordprocessingml/2006/main" xmlns:w14="http://schemas.microsoft.com/office/word/2010/wordml" xmlns:w15="http://schemas.microsoft.com/office/word/2012/wordml" xmlns:w16cex="http://schemas.microsoft.com/office/word/2018/wordml/cex" xmlns:w16cid="http://schemas.microsoft.com/office/word/2016/wordml/cid" xmlns:w16="http://schemas.microsoft.com/office/word/2018/wordml" xmlns:w16se="http://schemas.microsoft.com/office/word/2015/wordml/symex" mc:Ignorable="w14 w15 w16se w16cid w16 w16cex">
+<w:styles xmlns:mc="http://schemas.openxmlformats.org/markup-compatibility/2006" xmlns:r="http://schemas.openxmlformats.org/officeDocument/2006/relationships" xmlns:w="http://schemas.openxmlformats.org/wordprocessingml/2006/main" xmlns:w14="http://schemas.microsoft.com/office/word/2010/wordml" xmlns:w15="http://schemas.microsoft.com/office/word/2012/wordml" xmlns:w16se="http://schemas.microsoft.com/office/word/2015/wordml/symex" mc:Ignorable="w14 w15 w16se">
   <w:docDefaults>
     <w:rPrDefault>
       <w:rPr>
@@ -7098,7 +8944,7 @@
       </w:pPr>
     </w:pPrDefault>
   </w:docDefaults>
-  <w:latentStyles w:defLockedState="0" w:defUIPriority="99" w:defSemiHidden="0" w:defUnhideWhenUsed="0" w:defQFormat="0" w:count="376">
+  <w:latentStyles w:defLockedState="0" w:defUIPriority="99" w:defSemiHidden="0" w:defUnhideWhenUsed="0" w:defQFormat="0" w:count="371">
     <w:lsdException w:name="Normal" w:uiPriority="0" w:qFormat="1"/>
     <w:lsdException w:name="heading 1" w:uiPriority="9" w:qFormat="1"/>
     <w:lsdException w:name="heading 2" w:semiHidden="1" w:uiPriority="9" w:unhideWhenUsed="1" w:qFormat="1"/>
@@ -7470,11 +9316,6 @@
     <w:lsdException w:name="List Table 5 Dark Accent 6" w:uiPriority="50"/>
     <w:lsdException w:name="List Table 6 Colorful Accent 6" w:uiPriority="51"/>
     <w:lsdException w:name="List Table 7 Colorful Accent 6" w:uiPriority="52"/>
-    <w:lsdException w:name="Mention" w:semiHidden="1" w:unhideWhenUsed="1"/>
-    <w:lsdException w:name="Smart Hyperlink" w:semiHidden="1" w:unhideWhenUsed="1"/>
-    <w:lsdException w:name="Hashtag" w:semiHidden="1" w:unhideWhenUsed="1"/>
-    <w:lsdException w:name="Unresolved Mention" w:semiHidden="1" w:unhideWhenUsed="1"/>
-    <w:lsdException w:name="Smart Link" w:semiHidden="1" w:unhideWhenUsed="1"/>
   </w:latentStyles>
   <w:style w:type="paragraph" w:default="1" w:styleId="Normal">
     <w:name w:val="Normal"/>
@@ -8065,7 +9906,7 @@
 </file>
 
 <file path=customXml/itemProps1.xml><?xml version="1.0" encoding="utf-8"?>
-<ds:datastoreItem xmlns:ds="http://schemas.openxmlformats.org/officeDocument/2006/customXml" ds:itemID="{74A27099-1396-4A3C-8A26-5A0EC733ADE4}">
+<ds:datastoreItem xmlns:ds="http://schemas.openxmlformats.org/officeDocument/2006/customXml" ds:itemID="{05FE231B-680D-4D62-BB78-B85AA8698E14}">
   <ds:schemaRefs>
     <ds:schemaRef ds:uri="http://schemas.openxmlformats.org/officeDocument/2006/bibliography"/>
   </ds:schemaRefs>

</xml_diff>